<commit_message>
GS#3 - Test plan
</commit_message>
<xml_diff>
--- a/Project/09 Prototypes And Mockups With Clear Navigations - DONE/Prototypes and Mockups with Clear Navigations - Gonzalo Soto.docx
+++ b/Project/09 Prototypes And Mockups With Clear Navigations - DONE/Prototypes and Mockups with Clear Navigations - Gonzalo Soto.docx
@@ -73,7 +73,7 @@
           <w:delText>Scope</w:delText>
         </w:r>
       </w:del>
-      <w:ins w:id="1" w:author="Unknown Author" w:date="2021-03-30T19:22:36Z">
+      <w:ins w:id="1" w:author="Unknown Author" w:date="2021-04-10T02:03:04Z">
         <w:r>
           <w:rPr>
             <w:rFonts w:eastAsia="Microsoft YaHei" w:cs="Arial"/>
@@ -85,7 +85,7 @@
             <w:szCs w:val="56"/>
             <w:lang w:val="en-AU" w:eastAsia="zh-CN" w:bidi="hi-IN"/>
           </w:rPr>
-          <w:t>Project Plan</w:t>
+          <w:t>Prototypes and Mockups</w:t>
         </w:r>
       </w:ins>
       <w:r>
@@ -302,16 +302,16 @@
         </w:tblCellMar>
       </w:tblPr>
       <w:tblGrid>
-        <w:gridCol w:w="845"/>
-        <w:gridCol w:w="965"/>
-        <w:gridCol w:w="1420"/>
+        <w:gridCol w:w="844"/>
+        <w:gridCol w:w="966"/>
+        <w:gridCol w:w="1419"/>
         <w:gridCol w:w="6408"/>
       </w:tblGrid>
       <w:tr>
         <w:trPr/>
         <w:tc>
           <w:tcPr>
-            <w:tcW w:w="9638" w:type="dxa"/>
+            <w:tcW w:w="9637" w:type="dxa"/>
             <w:gridSpan w:val="4"/>
             <w:tcBorders>
               <w:top w:val="single" w:sz="2" w:space="0" w:color="000000"/>
@@ -349,7 +349,7 @@
         <w:trPr/>
         <w:tc>
           <w:tcPr>
-            <w:tcW w:w="845" w:type="dxa"/>
+            <w:tcW w:w="844" w:type="dxa"/>
             <w:tcBorders>
               <w:left w:val="single" w:sz="2" w:space="0" w:color="000000"/>
               <w:bottom w:val="single" w:sz="2" w:space="0" w:color="000000"/>
@@ -381,7 +381,7 @@
         </w:tc>
         <w:tc>
           <w:tcPr>
-            <w:tcW w:w="965" w:type="dxa"/>
+            <w:tcW w:w="966" w:type="dxa"/>
             <w:tcBorders>
               <w:left w:val="single" w:sz="2" w:space="0" w:color="000000"/>
               <w:bottom w:val="single" w:sz="2" w:space="0" w:color="000000"/>
@@ -413,7 +413,7 @@
         </w:tc>
         <w:tc>
           <w:tcPr>
-            <w:tcW w:w="1420" w:type="dxa"/>
+            <w:tcW w:w="1419" w:type="dxa"/>
             <w:tcBorders>
               <w:left w:val="single" w:sz="2" w:space="0" w:color="000000"/>
               <w:bottom w:val="single" w:sz="2" w:space="0" w:color="000000"/>
@@ -481,7 +481,7 @@
         <w:trPr/>
         <w:tc>
           <w:tcPr>
-            <w:tcW w:w="845" w:type="dxa"/>
+            <w:tcW w:w="844" w:type="dxa"/>
             <w:tcBorders>
               <w:left w:val="single" w:sz="2" w:space="0" w:color="000000"/>
               <w:bottom w:val="single" w:sz="2" w:space="0" w:color="000000"/>
@@ -508,7 +508,7 @@
         </w:tc>
         <w:tc>
           <w:tcPr>
-            <w:tcW w:w="965" w:type="dxa"/>
+            <w:tcW w:w="966" w:type="dxa"/>
             <w:tcBorders>
               <w:left w:val="single" w:sz="2" w:space="0" w:color="000000"/>
               <w:bottom w:val="single" w:sz="2" w:space="0" w:color="000000"/>
@@ -535,7 +535,7 @@
         </w:tc>
         <w:tc>
           <w:tcPr>
-            <w:tcW w:w="1420" w:type="dxa"/>
+            <w:tcW w:w="1419" w:type="dxa"/>
             <w:tcBorders>
               <w:left w:val="single" w:sz="2" w:space="0" w:color="000000"/>
               <w:bottom w:val="single" w:sz="2" w:space="0" w:color="000000"/>
@@ -593,7 +593,7 @@
         <w:trPr/>
         <w:tc>
           <w:tcPr>
-            <w:tcW w:w="845" w:type="dxa"/>
+            <w:tcW w:w="844" w:type="dxa"/>
             <w:tcBorders>
               <w:left w:val="single" w:sz="2" w:space="0" w:color="000000"/>
               <w:bottom w:val="single" w:sz="2" w:space="0" w:color="000000"/>
@@ -619,7 +619,7 @@
         </w:tc>
         <w:tc>
           <w:tcPr>
-            <w:tcW w:w="965" w:type="dxa"/>
+            <w:tcW w:w="966" w:type="dxa"/>
             <w:tcBorders>
               <w:left w:val="single" w:sz="2" w:space="0" w:color="000000"/>
               <w:bottom w:val="single" w:sz="2" w:space="0" w:color="000000"/>
@@ -645,7 +645,7 @@
         </w:tc>
         <w:tc>
           <w:tcPr>
-            <w:tcW w:w="1420" w:type="dxa"/>
+            <w:tcW w:w="1419" w:type="dxa"/>
             <w:tcBorders>
               <w:left w:val="single" w:sz="2" w:space="0" w:color="000000"/>
               <w:bottom w:val="single" w:sz="2" w:space="0" w:color="000000"/>
@@ -701,7 +701,7 @@
         <w:trPr/>
         <w:tc>
           <w:tcPr>
-            <w:tcW w:w="845" w:type="dxa"/>
+            <w:tcW w:w="844" w:type="dxa"/>
             <w:tcBorders>
               <w:left w:val="single" w:sz="2" w:space="0" w:color="000000"/>
               <w:bottom w:val="single" w:sz="2" w:space="0" w:color="000000"/>
@@ -727,7 +727,7 @@
         </w:tc>
         <w:tc>
           <w:tcPr>
-            <w:tcW w:w="965" w:type="dxa"/>
+            <w:tcW w:w="966" w:type="dxa"/>
             <w:tcBorders>
               <w:left w:val="single" w:sz="2" w:space="0" w:color="000000"/>
               <w:bottom w:val="single" w:sz="2" w:space="0" w:color="000000"/>
@@ -753,7 +753,7 @@
         </w:tc>
         <w:tc>
           <w:tcPr>
-            <w:tcW w:w="1420" w:type="dxa"/>
+            <w:tcW w:w="1419" w:type="dxa"/>
             <w:tcBorders>
               <w:left w:val="single" w:sz="2" w:space="0" w:color="000000"/>
               <w:bottom w:val="single" w:sz="2" w:space="0" w:color="000000"/>
@@ -827,7 +827,7 @@
       <w:sdtContent>
         <w:p>
           <w:pPr>
-            <w:pStyle w:val="ContentsHeading"/>
+            <w:pStyle w:val="TOAHeading"/>
             <w:suppressLineNumbers/>
             <w:ind w:left="0" w:right="0" w:hanging="0"/>
             <w:rPr>
@@ -1161,7 +1161,7 @@
         <w:pStyle w:val="Heading1"/>
         <w:numPr>
           <w:ilvl w:val="0"/>
-          <w:numId w:val="2"/>
+          <w:numId w:val="3"/>
         </w:numPr>
         <w:bidi w:val="0"/>
         <w:jc w:val="left"/>
@@ -1233,7 +1233,7 @@
         <w:widowControl/>
         <w:numPr>
           <w:ilvl w:val="0"/>
-          <w:numId w:val="2"/>
+          <w:numId w:val="3"/>
         </w:numPr>
         <w:bidi w:val="0"/>
         <w:spacing w:before="240" w:after="120"/>
@@ -1293,6 +1293,10 @@
     <w:p>
       <w:pPr>
         <w:pStyle w:val="Heading1"/>
+        <w:numPr>
+          <w:ilvl w:val="0"/>
+          <w:numId w:val="2"/>
+        </w:numPr>
         <w:bidi w:val="0"/>
         <w:jc w:val="left"/>
         <w:rPr>
@@ -1319,6 +1323,10 @@
     <w:p>
       <w:pPr>
         <w:pStyle w:val="Heading1"/>
+        <w:numPr>
+          <w:ilvl w:val="0"/>
+          <w:numId w:val="2"/>
+        </w:numPr>
         <w:bidi w:val="0"/>
         <w:jc w:val="left"/>
         <w:rPr>
@@ -1334,7 +1342,16 @@
         </w:rPr>
       </w:pPr>
       <w:r>
-        <w:rPr/>
+        <w:rPr>
+          <w:rFonts w:eastAsia="Microsoft YaHei" w:cs="Arial"/>
+          <w:b/>
+          <w:bCs/>
+          <w:color w:val="auto"/>
+          <w:kern w:val="2"/>
+          <w:sz w:val="36"/>
+          <w:szCs w:val="36"/>
+          <w:lang w:val="en-AU" w:eastAsia="zh-CN" w:bidi="hi-IN"/>
+        </w:rPr>
       </w:r>
     </w:p>
     <w:tbl>
@@ -1452,7 +1469,7 @@
         <w:pStyle w:val="Heading1"/>
         <w:numPr>
           <w:ilvl w:val="0"/>
-          <w:numId w:val="2"/>
+          <w:numId w:val="3"/>
         </w:numPr>
         <w:bidi w:val="0"/>
         <w:jc w:val="left"/>
@@ -1492,7 +1509,7 @@
         <w:pStyle w:val="Heading1"/>
         <w:numPr>
           <w:ilvl w:val="0"/>
-          <w:numId w:val="2"/>
+          <w:numId w:val="3"/>
         </w:numPr>
         <w:bidi w:val="0"/>
         <w:jc w:val="left"/>
@@ -1532,7 +1549,7 @@
         <w:pStyle w:val="Heading2"/>
         <w:numPr>
           <w:ilvl w:val="1"/>
-          <w:numId w:val="2"/>
+          <w:numId w:val="3"/>
         </w:numPr>
         <w:rPr/>
       </w:pPr>
@@ -1550,22 +1567,7 @@
             <w:szCs w:val="36"/>
             <w:lang w:val="en-AU" w:eastAsia="zh-CN" w:bidi="hi-IN"/>
           </w:rPr>
-          <w:t>G</w:t>
-        </w:r>
-      </w:ins>
-      <w:ins w:id="19" w:author="Unknown Author" w:date="2021-04-04T23:50:13Z">
-        <w:r>
-          <w:rPr>
-            <w:rFonts w:eastAsia="Microsoft YaHei" w:cs="Arial"/>
-            <w:b/>
-            <w:bCs/>
-            <w:color w:val="auto"/>
-            <w:kern w:val="2"/>
-            <w:sz w:val="36"/>
-            <w:szCs w:val="36"/>
-            <w:lang w:val="en-AU" w:eastAsia="zh-CN" w:bidi="hi-IN"/>
-          </w:rPr>
-          <w:t>lobal Navigation</w:t>
+          <w:t>Global Navigation</w:t>
         </w:r>
       </w:ins>
     </w:p>
@@ -1669,25 +1671,13 @@
               <w:jc w:val="center"/>
               <w:rPr/>
             </w:pPr>
-            <w:ins w:id="20" w:author="Unknown Author" w:date="2021-03-30T22:58:37Z">
+            <w:ins w:id="19" w:author="Unknown Author" w:date="2021-03-30T22:58:37Z">
               <w:r>
                 <w:rPr/>
-                <w:t xml:space="preserve">Figure </w:t>
+                <w:t xml:space="preserve">Figure 2 – </w:t>
               </w:r>
             </w:ins>
-            <w:ins w:id="21" w:author="Unknown Author" w:date="2021-03-30T22:58:37Z">
-              <w:r>
-                <w:rPr/>
-                <w:t>2</w:t>
-              </w:r>
-            </w:ins>
-            <w:ins w:id="22" w:author="Unknown Author" w:date="2021-03-30T22:58:37Z">
-              <w:r>
-                <w:rPr/>
-                <w:t xml:space="preserve"> – </w:t>
-              </w:r>
-            </w:ins>
-            <w:ins w:id="23" w:author="Unknown Author" w:date="2021-04-05T00:12:45Z">
+            <w:ins w:id="20" w:author="Unknown Author" w:date="2021-04-05T00:12:45Z">
               <w:r>
                 <w:rPr>
                   <w:rFonts w:eastAsia="NSimSun" w:cs="Arial"/>
@@ -1710,7 +1700,7 @@
         <w:jc w:val="both"/>
         <w:rPr/>
       </w:pPr>
-      <w:ins w:id="24" w:author="Unknown Author" w:date="2021-04-04T23:50:40Z">
+      <w:ins w:id="21" w:author="Unknown Author" w:date="2021-04-04T23:50:40Z">
         <w:r>
           <w:rPr/>
         </w:r>
@@ -1721,11 +1711,11 @@
         <w:pStyle w:val="Heading2"/>
         <w:numPr>
           <w:ilvl w:val="1"/>
-          <w:numId w:val="2"/>
+          <w:numId w:val="3"/>
         </w:numPr>
         <w:rPr/>
       </w:pPr>
-      <w:ins w:id="26" w:author="Unknown Author" w:date="2021-04-04T23:50:40Z">
+      <w:ins w:id="23" w:author="Unknown Author" w:date="2021-04-04T23:50:40Z">
         <w:bookmarkStart w:id="4" w:name="__RefHeading___Toc1300_665578616"/>
         <w:bookmarkEnd w:id="4"/>
         <w:r>
@@ -1739,22 +1729,7 @@
             <w:szCs w:val="36"/>
             <w:lang w:val="en-AU" w:eastAsia="zh-CN" w:bidi="hi-IN"/>
           </w:rPr>
-          <w:t>Local</w:t>
-        </w:r>
-      </w:ins>
-      <w:ins w:id="27" w:author="Unknown Author" w:date="2021-04-04T23:50:40Z">
-        <w:r>
-          <w:rPr>
-            <w:rFonts w:eastAsia="Microsoft YaHei" w:cs="Arial"/>
-            <w:b/>
-            <w:bCs/>
-            <w:color w:val="auto"/>
-            <w:kern w:val="2"/>
-            <w:sz w:val="36"/>
-            <w:szCs w:val="36"/>
-            <w:lang w:val="en-AU" w:eastAsia="zh-CN" w:bidi="hi-IN"/>
-          </w:rPr>
-          <w:t xml:space="preserve"> Navigation</w:t>
+          <w:t>Local Navigation</w:t>
         </w:r>
       </w:ins>
     </w:p>
@@ -1858,13 +1833,13 @@
               <w:jc w:val="center"/>
               <w:rPr/>
             </w:pPr>
-            <w:ins w:id="28" w:author="Unknown Author" w:date="2021-04-04T23:50:40Z">
+            <w:ins w:id="24" w:author="Unknown Author" w:date="2021-04-04T23:50:40Z">
               <w:r>
                 <w:rPr/>
                 <w:t xml:space="preserve">Figure </w:t>
               </w:r>
             </w:ins>
-            <w:ins w:id="29" w:author="Unknown Author" w:date="2021-04-04T23:50:40Z">
+            <w:ins w:id="25" w:author="Unknown Author" w:date="2021-04-04T23:50:40Z">
               <w:r>
                 <w:rPr>
                   <w:rFonts w:eastAsia="NSimSun" w:cs="Arial"/>
@@ -1877,13 +1852,13 @@
                 <w:t>3</w:t>
               </w:r>
             </w:ins>
-            <w:ins w:id="30" w:author="Unknown Author" w:date="2021-04-04T23:50:40Z">
+            <w:ins w:id="26" w:author="Unknown Author" w:date="2021-04-04T23:50:40Z">
               <w:r>
                 <w:rPr/>
                 <w:t xml:space="preserve"> – </w:t>
               </w:r>
             </w:ins>
-            <w:ins w:id="31" w:author="Unknown Author" w:date="2021-04-05T00:12:57Z">
+            <w:ins w:id="27" w:author="Unknown Author" w:date="2021-04-05T00:12:57Z">
               <w:r>
                 <w:rPr>
                   <w:rFonts w:eastAsia="NSimSun" w:cs="Arial"/>
@@ -1896,7 +1871,7 @@
                 <w:t>Loc</w:t>
               </w:r>
             </w:ins>
-            <w:ins w:id="32" w:author="Unknown Author" w:date="2021-04-05T00:13:00Z">
+            <w:ins w:id="28" w:author="Unknown Author" w:date="2021-04-05T00:13:00Z">
               <w:r>
                 <w:rPr>
                   <w:rFonts w:eastAsia="NSimSun" w:cs="Arial"/>
@@ -1919,7 +1894,7 @@
         <w:jc w:val="both"/>
         <w:rPr/>
       </w:pPr>
-      <w:ins w:id="33" w:author="Unknown Author" w:date="2021-04-04T23:50:40Z">
+      <w:ins w:id="29" w:author="Unknown Author" w:date="2021-04-04T23:50:40Z">
         <w:r>
           <w:rPr/>
         </w:r>
@@ -1930,11 +1905,11 @@
         <w:pStyle w:val="Heading2"/>
         <w:numPr>
           <w:ilvl w:val="1"/>
-          <w:numId w:val="2"/>
+          <w:numId w:val="3"/>
         </w:numPr>
         <w:rPr/>
       </w:pPr>
-      <w:ins w:id="35" w:author="Unknown Author" w:date="2021-04-04T23:50:40Z">
+      <w:ins w:id="31" w:author="Unknown Author" w:date="2021-04-04T23:50:40Z">
         <w:bookmarkStart w:id="5" w:name="__RefHeading___Toc1302_665578616"/>
         <w:bookmarkEnd w:id="5"/>
         <w:r>
@@ -1948,22 +1923,7 @@
             <w:szCs w:val="36"/>
             <w:lang w:val="en-AU" w:eastAsia="zh-CN" w:bidi="hi-IN"/>
           </w:rPr>
-          <w:t>Responsive</w:t>
-        </w:r>
-      </w:ins>
-      <w:ins w:id="36" w:author="Unknown Author" w:date="2021-04-04T23:50:40Z">
-        <w:r>
-          <w:rPr>
-            <w:rFonts w:eastAsia="Microsoft YaHei" w:cs="Arial"/>
-            <w:b/>
-            <w:bCs/>
-            <w:color w:val="auto"/>
-            <w:kern w:val="2"/>
-            <w:sz w:val="36"/>
-            <w:szCs w:val="36"/>
-            <w:lang w:val="en-AU" w:eastAsia="zh-CN" w:bidi="hi-IN"/>
-          </w:rPr>
-          <w:t xml:space="preserve"> Navigation</w:t>
+          <w:t>Responsive Navigation</w:t>
         </w:r>
       </w:ins>
     </w:p>
@@ -2028,7 +1988,7 @@
                         </pic:nvPicPr>
                         <pic:blipFill>
                           <a:blip r:embed="rId5"/>
-                          <a:srcRect l="0" t="0" r="75541" b="75276"/>
+                          <a:srcRect l="0" t="0" r="75559" b="75297"/>
                           <a:stretch>
                             <a:fillRect/>
                           </a:stretch>
@@ -2068,25 +2028,13 @@
               <w:jc w:val="center"/>
               <w:rPr/>
             </w:pPr>
-            <w:ins w:id="37" w:author="Unknown Author" w:date="2021-04-04T23:50:40Z">
+            <w:ins w:id="32" w:author="Unknown Author" w:date="2021-04-04T23:50:40Z">
               <w:r>
                 <w:rPr/>
-                <w:t xml:space="preserve">Figure </w:t>
+                <w:t xml:space="preserve">Figure 4 – </w:t>
               </w:r>
             </w:ins>
-            <w:ins w:id="38" w:author="Unknown Author" w:date="2021-04-04T23:50:40Z">
-              <w:r>
-                <w:rPr/>
-                <w:t>4</w:t>
-              </w:r>
-            </w:ins>
-            <w:ins w:id="39" w:author="Unknown Author" w:date="2021-04-04T23:50:40Z">
-              <w:r>
-                <w:rPr/>
-                <w:t xml:space="preserve"> – </w:t>
-              </w:r>
-            </w:ins>
-            <w:ins w:id="40" w:author="Unknown Author" w:date="2021-04-04T23:50:40Z">
+            <w:ins w:id="33" w:author="Unknown Author" w:date="2021-04-04T23:50:40Z">
               <w:r>
                 <w:rPr>
                   <w:rFonts w:eastAsia="NSimSun" w:cs="Arial"/>
@@ -2109,7 +2057,7 @@
         <w:jc w:val="both"/>
         <w:rPr/>
       </w:pPr>
-      <w:ins w:id="41" w:author="Unknown Author" w:date="2021-04-04T23:50:40Z">
+      <w:ins w:id="34" w:author="Unknown Author" w:date="2021-04-04T23:50:40Z">
         <w:r>
           <w:rPr/>
         </w:r>
@@ -2120,11 +2068,11 @@
         <w:pStyle w:val="Heading2"/>
         <w:numPr>
           <w:ilvl w:val="1"/>
-          <w:numId w:val="2"/>
+          <w:numId w:val="3"/>
         </w:numPr>
         <w:rPr/>
       </w:pPr>
-      <w:ins w:id="43" w:author="Unknown Author" w:date="2021-04-04T23:50:40Z">
+      <w:ins w:id="36" w:author="Unknown Author" w:date="2021-04-04T23:50:40Z">
         <w:bookmarkStart w:id="6" w:name="__RefHeading___Toc1304_665578616"/>
         <w:bookmarkEnd w:id="6"/>
         <w:r>
@@ -2138,22 +2086,7 @@
             <w:szCs w:val="36"/>
             <w:lang w:val="en-AU" w:eastAsia="zh-CN" w:bidi="hi-IN"/>
           </w:rPr>
-          <w:t>Quick Links</w:t>
-        </w:r>
-      </w:ins>
-      <w:ins w:id="44" w:author="Unknown Author" w:date="2021-04-04T23:50:40Z">
-        <w:r>
-          <w:rPr>
-            <w:rFonts w:eastAsia="Microsoft YaHei" w:cs="Arial"/>
-            <w:b/>
-            <w:bCs/>
-            <w:color w:val="auto"/>
-            <w:kern w:val="2"/>
-            <w:sz w:val="36"/>
-            <w:szCs w:val="36"/>
-            <w:lang w:val="en-AU" w:eastAsia="zh-CN" w:bidi="hi-IN"/>
-          </w:rPr>
-          <w:t xml:space="preserve"> Navigation</w:t>
+          <w:t>Quick Links Navigation</w:t>
         </w:r>
       </w:ins>
     </w:p>
@@ -2257,25 +2190,13 @@
               <w:jc w:val="center"/>
               <w:rPr/>
             </w:pPr>
-            <w:ins w:id="45" w:author="Unknown Author" w:date="2021-04-04T23:50:40Z">
+            <w:ins w:id="37" w:author="Unknown Author" w:date="2021-04-04T23:50:40Z">
               <w:r>
                 <w:rPr/>
-                <w:t xml:space="preserve">Figure </w:t>
+                <w:t xml:space="preserve">Figure 5 – </w:t>
               </w:r>
             </w:ins>
-            <w:ins w:id="46" w:author="Unknown Author" w:date="2021-04-04T23:50:40Z">
-              <w:r>
-                <w:rPr/>
-                <w:t>5</w:t>
-              </w:r>
-            </w:ins>
-            <w:ins w:id="47" w:author="Unknown Author" w:date="2021-04-04T23:50:40Z">
-              <w:r>
-                <w:rPr/>
-                <w:t xml:space="preserve"> – </w:t>
-              </w:r>
-            </w:ins>
-            <w:ins w:id="48" w:author="Unknown Author" w:date="2021-04-05T00:13:25Z">
+            <w:ins w:id="38" w:author="Unknown Author" w:date="2021-04-05T00:13:25Z">
               <w:r>
                 <w:rPr>
                   <w:rFonts w:eastAsia="NSimSun" w:cs="Arial"/>
@@ -2298,7 +2219,7 @@
         <w:jc w:val="both"/>
         <w:rPr/>
       </w:pPr>
-      <w:ins w:id="49" w:author="Unknown Author" w:date="2021-04-04T23:50:40Z">
+      <w:ins w:id="39" w:author="Unknown Author" w:date="2021-04-04T23:50:40Z">
         <w:r>
           <w:rPr/>
         </w:r>
@@ -2309,11 +2230,11 @@
         <w:pStyle w:val="Heading2"/>
         <w:numPr>
           <w:ilvl w:val="1"/>
-          <w:numId w:val="2"/>
+          <w:numId w:val="3"/>
         </w:numPr>
         <w:rPr/>
       </w:pPr>
-      <w:ins w:id="51" w:author="Unknown Author" w:date="2021-04-04T23:50:40Z">
+      <w:ins w:id="41" w:author="Unknown Author" w:date="2021-04-04T23:50:40Z">
         <w:bookmarkStart w:id="7" w:name="__RefHeading___Toc1306_665578616"/>
         <w:bookmarkEnd w:id="7"/>
         <w:r>
@@ -2327,22 +2248,7 @@
             <w:szCs w:val="36"/>
             <w:lang w:val="en-AU" w:eastAsia="zh-CN" w:bidi="hi-IN"/>
           </w:rPr>
-          <w:t>Footer</w:t>
-        </w:r>
-      </w:ins>
-      <w:ins w:id="52" w:author="Unknown Author" w:date="2021-04-04T23:50:40Z">
-        <w:r>
-          <w:rPr>
-            <w:rFonts w:eastAsia="Microsoft YaHei" w:cs="Arial"/>
-            <w:b/>
-            <w:bCs/>
-            <w:color w:val="auto"/>
-            <w:kern w:val="2"/>
-            <w:sz w:val="36"/>
-            <w:szCs w:val="36"/>
-            <w:lang w:val="en-AU" w:eastAsia="zh-CN" w:bidi="hi-IN"/>
-          </w:rPr>
-          <w:t xml:space="preserve"> Navigation</w:t>
+          <w:t>Footer Navigation</w:t>
         </w:r>
       </w:ins>
     </w:p>
@@ -2446,25 +2352,13 @@
               <w:jc w:val="center"/>
               <w:rPr/>
             </w:pPr>
-            <w:ins w:id="53" w:author="Unknown Author" w:date="2021-04-04T23:50:40Z">
+            <w:ins w:id="42" w:author="Unknown Author" w:date="2021-04-04T23:50:40Z">
               <w:r>
                 <w:rPr/>
-                <w:t xml:space="preserve">Figure </w:t>
+                <w:t xml:space="preserve">Figure 6 – </w:t>
               </w:r>
             </w:ins>
-            <w:ins w:id="54" w:author="Unknown Author" w:date="2021-04-04T23:50:40Z">
-              <w:r>
-                <w:rPr/>
-                <w:t>6</w:t>
-              </w:r>
-            </w:ins>
-            <w:ins w:id="55" w:author="Unknown Author" w:date="2021-04-04T23:50:40Z">
-              <w:r>
-                <w:rPr/>
-                <w:t xml:space="preserve"> – </w:t>
-              </w:r>
-            </w:ins>
-            <w:ins w:id="56" w:author="Unknown Author" w:date="2021-04-04T23:50:40Z">
+            <w:ins w:id="43" w:author="Unknown Author" w:date="2021-04-04T23:50:40Z">
               <w:r>
                 <w:rPr>
                   <w:rFonts w:eastAsia="NSimSun" w:cs="Arial"/>
@@ -2487,7 +2381,7 @@
         <w:jc w:val="both"/>
         <w:rPr/>
       </w:pPr>
-      <w:ins w:id="57" w:author="Unknown Author" w:date="2021-04-04T23:50:40Z">
+      <w:ins w:id="44" w:author="Unknown Author" w:date="2021-04-04T23:50:40Z">
         <w:r>
           <w:rPr/>
         </w:r>
@@ -2498,11 +2392,11 @@
         <w:pStyle w:val="Heading2"/>
         <w:numPr>
           <w:ilvl w:val="1"/>
-          <w:numId w:val="2"/>
+          <w:numId w:val="3"/>
         </w:numPr>
         <w:rPr/>
       </w:pPr>
-      <w:ins w:id="59" w:author="Unknown Author" w:date="2021-04-04T23:50:40Z">
+      <w:ins w:id="46" w:author="Unknown Author" w:date="2021-04-04T23:50:40Z">
         <w:bookmarkStart w:id="8" w:name="__RefHeading___Toc1308_665578616"/>
         <w:bookmarkEnd w:id="8"/>
         <w:r>
@@ -2516,22 +2410,7 @@
             <w:szCs w:val="36"/>
             <w:lang w:val="en-AU" w:eastAsia="zh-CN" w:bidi="hi-IN"/>
           </w:rPr>
-          <w:t>Utility</w:t>
-        </w:r>
-      </w:ins>
-      <w:ins w:id="60" w:author="Unknown Author" w:date="2021-04-04T23:50:40Z">
-        <w:r>
-          <w:rPr>
-            <w:rFonts w:eastAsia="Microsoft YaHei" w:cs="Arial"/>
-            <w:b/>
-            <w:bCs/>
-            <w:color w:val="auto"/>
-            <w:kern w:val="2"/>
-            <w:sz w:val="36"/>
-            <w:szCs w:val="36"/>
-            <w:lang w:val="en-AU" w:eastAsia="zh-CN" w:bidi="hi-IN"/>
-          </w:rPr>
-          <w:t xml:space="preserve"> Navigation</w:t>
+          <w:t>Utility Navigation</w:t>
         </w:r>
       </w:ins>
     </w:p>
@@ -2635,13 +2514,13 @@
               <w:jc w:val="center"/>
               <w:rPr/>
             </w:pPr>
-            <w:ins w:id="61" w:author="Unknown Author" w:date="2021-04-04T23:50:40Z">
+            <w:ins w:id="47" w:author="Unknown Author" w:date="2021-04-04T23:50:40Z">
               <w:r>
                 <w:rPr/>
                 <w:t xml:space="preserve">Figure </w:t>
               </w:r>
             </w:ins>
-            <w:ins w:id="62" w:author="Unknown Author" w:date="2021-04-04T23:50:40Z">
+            <w:ins w:id="48" w:author="Unknown Author" w:date="2021-04-04T23:50:40Z">
               <w:r>
                 <w:rPr>
                   <w:rFonts w:eastAsia="NSimSun" w:cs="Arial"/>
@@ -2654,19 +2533,13 @@
                 <w:t>7</w:t>
               </w:r>
             </w:ins>
-            <w:ins w:id="63" w:author="Unknown Author" w:date="2021-04-04T23:50:40Z">
+            <w:ins w:id="49" w:author="Unknown Author" w:date="2021-04-04T23:50:40Z">
               <w:r>
                 <w:rPr/>
-                <w:t xml:space="preserve"> – </w:t>
+                <w:t xml:space="preserve"> – Utility</w:t>
               </w:r>
             </w:ins>
-            <w:ins w:id="64" w:author="Unknown Author" w:date="2021-04-04T23:50:40Z">
-              <w:r>
-                <w:rPr/>
-                <w:t>Utility</w:t>
-              </w:r>
-            </w:ins>
-            <w:ins w:id="65" w:author="Unknown Author" w:date="2021-04-04T23:50:40Z">
+            <w:ins w:id="50" w:author="Unknown Author" w:date="2021-04-04T23:50:40Z">
               <w:r>
                 <w:rPr>
                   <w:rFonts w:eastAsia="NSimSun" w:cs="Arial"/>
@@ -2689,7 +2562,7 @@
         <w:jc w:val="both"/>
         <w:rPr/>
       </w:pPr>
-      <w:ins w:id="66" w:author="Unknown Author" w:date="2021-04-04T23:50:40Z">
+      <w:ins w:id="51" w:author="Unknown Author" w:date="2021-04-04T23:50:40Z">
         <w:r>
           <w:rPr/>
         </w:r>
@@ -2700,11 +2573,11 @@
         <w:pStyle w:val="Heading2"/>
         <w:numPr>
           <w:ilvl w:val="1"/>
-          <w:numId w:val="2"/>
+          <w:numId w:val="3"/>
         </w:numPr>
         <w:rPr/>
       </w:pPr>
-      <w:ins w:id="68" w:author="Unknown Author" w:date="2021-04-04T23:50:40Z">
+      <w:ins w:id="53" w:author="Unknown Author" w:date="2021-04-04T23:50:40Z">
         <w:bookmarkStart w:id="9" w:name="__RefHeading___Toc1310_665578616"/>
         <w:bookmarkEnd w:id="9"/>
         <w:r>
@@ -2718,22 +2591,7 @@
             <w:szCs w:val="36"/>
             <w:lang w:val="en-AU" w:eastAsia="zh-CN" w:bidi="hi-IN"/>
           </w:rPr>
-          <w:t>Extra-Site</w:t>
-        </w:r>
-      </w:ins>
-      <w:ins w:id="69" w:author="Unknown Author" w:date="2021-04-04T23:50:40Z">
-        <w:r>
-          <w:rPr>
-            <w:rFonts w:eastAsia="Microsoft YaHei" w:cs="Arial"/>
-            <w:b/>
-            <w:bCs/>
-            <w:color w:val="auto"/>
-            <w:kern w:val="2"/>
-            <w:sz w:val="36"/>
-            <w:szCs w:val="36"/>
-            <w:lang w:val="en-AU" w:eastAsia="zh-CN" w:bidi="hi-IN"/>
-          </w:rPr>
-          <w:t xml:space="preserve"> Navigation</w:t>
+          <w:t>Extra-Site Navigation</w:t>
         </w:r>
       </w:ins>
     </w:p>
@@ -2837,25 +2695,13 @@
               <w:jc w:val="center"/>
               <w:rPr/>
             </w:pPr>
-            <w:ins w:id="70" w:author="Unknown Author" w:date="2021-04-04T23:50:40Z">
+            <w:ins w:id="54" w:author="Unknown Author" w:date="2021-04-04T23:50:40Z">
               <w:r>
                 <w:rPr/>
-                <w:t xml:space="preserve">Figure </w:t>
+                <w:t xml:space="preserve">Figure 8 – </w:t>
               </w:r>
             </w:ins>
-            <w:ins w:id="71" w:author="Unknown Author" w:date="2021-04-04T23:50:40Z">
-              <w:r>
-                <w:rPr/>
-                <w:t>8</w:t>
-              </w:r>
-            </w:ins>
-            <w:ins w:id="72" w:author="Unknown Author" w:date="2021-04-04T23:50:40Z">
-              <w:r>
-                <w:rPr/>
-                <w:t xml:space="preserve"> – </w:t>
-              </w:r>
-            </w:ins>
-            <w:ins w:id="73" w:author="Unknown Author" w:date="2021-04-04T23:50:40Z">
+            <w:ins w:id="55" w:author="Unknown Author" w:date="2021-04-04T23:50:40Z">
               <w:r>
                 <w:rPr>
                   <w:rFonts w:eastAsia="NSimSun" w:cs="Arial"/>
@@ -2878,7 +2724,7 @@
         <w:jc w:val="both"/>
         <w:rPr/>
       </w:pPr>
-      <w:ins w:id="74" w:author="Unknown Author" w:date="2021-03-30T22:59:19Z">
+      <w:ins w:id="56" w:author="Unknown Author" w:date="2021-03-30T22:59:19Z">
         <w:r>
           <w:rPr/>
         </w:r>
@@ -2889,7 +2735,7 @@
         <w:pStyle w:val="Heading1"/>
         <w:numPr>
           <w:ilvl w:val="0"/>
-          <w:numId w:val="2"/>
+          <w:numId w:val="3"/>
         </w:numPr>
         <w:bidi w:val="0"/>
         <w:jc w:val="left"/>
@@ -2903,10 +2749,10 @@
           <w:sz w:val="36"/>
           <w:szCs w:val="36"/>
           <w:lang w:val="en-AU" w:eastAsia="zh-CN" w:bidi="hi-IN"/>
-          <w:del w:id="77" w:author="Unknown Author" w:date="2021-03-30T22:54:48Z"/>
+          <w:del w:id="59" w:author="Unknown Author" w:date="2021-03-30T22:54:48Z"/>
         </w:rPr>
       </w:pPr>
-      <w:del w:id="76" w:author="Unknown Author" w:date="2021-03-30T22:59:47Z">
+      <w:del w:id="58" w:author="Unknown Author" w:date="2021-03-30T22:59:47Z">
         <w:bookmarkStart w:id="10" w:name="__RefHeading___Toc5098_3975847811"/>
         <w:bookmarkEnd w:id="10"/>
         <w:r>
@@ -2929,7 +2775,7 @@
         <w:pStyle w:val="Heading1"/>
         <w:numPr>
           <w:ilvl w:val="0"/>
-          <w:numId w:val="2"/>
+          <w:numId w:val="3"/>
         </w:numPr>
         <w:bidi w:val="0"/>
         <w:jc w:val="left"/>
@@ -2943,10 +2789,10 @@
           <w:sz w:val="36"/>
           <w:szCs w:val="36"/>
           <w:lang w:val="en-AU" w:eastAsia="zh-CN" w:bidi="hi-IN"/>
-          <w:del w:id="79" w:author="Unknown Author" w:date="2021-03-30T22:59:47Z"/>
+          <w:del w:id="61" w:author="Unknown Author" w:date="2021-03-30T22:59:47Z"/>
         </w:rPr>
       </w:pPr>
-      <w:del w:id="78" w:author="Unknown Author" w:date="2021-03-30T22:59:47Z">
+      <w:del w:id="60" w:author="Unknown Author" w:date="2021-03-30T22:59:47Z">
         <w:r>
           <w:rPr>
             <w:rFonts w:eastAsia="Microsoft YaHei" w:cs="Arial"/>
@@ -2966,7 +2812,7 @@
         <w:pStyle w:val="Heading1"/>
         <w:numPr>
           <w:ilvl w:val="0"/>
-          <w:numId w:val="2"/>
+          <w:numId w:val="3"/>
         </w:numPr>
         <w:bidi w:val="0"/>
         <w:jc w:val="left"/>
@@ -2982,7 +2828,7 @@
           <w:lang w:val="en-AU" w:eastAsia="zh-CN" w:bidi="hi-IN"/>
         </w:rPr>
       </w:pPr>
-      <w:ins w:id="80" w:author="Unknown Author" w:date="2021-04-04T23:45:09Z">
+      <w:ins w:id="62" w:author="Unknown Author" w:date="2021-04-04T23:45:09Z">
         <w:bookmarkStart w:id="11" w:name="__RefHeading___Toc1312_665578616"/>
         <w:bookmarkEnd w:id="11"/>
         <w:r>
@@ -3100,13 +2946,13 @@
               <w:jc w:val="center"/>
               <w:rPr/>
             </w:pPr>
-            <w:ins w:id="81" w:author="Unknown Author" w:date="2021-04-04T23:45:09Z">
+            <w:ins w:id="63" w:author="Unknown Author" w:date="2021-04-04T23:45:09Z">
               <w:r>
                 <w:rPr/>
                 <w:t xml:space="preserve">Figure </w:t>
               </w:r>
             </w:ins>
-            <w:ins w:id="82" w:author="Unknown Author" w:date="2021-04-04T23:45:09Z">
+            <w:ins w:id="64" w:author="Unknown Author" w:date="2021-04-04T23:45:09Z">
               <w:r>
                 <w:rPr>
                   <w:rFonts w:eastAsia="NSimSun" w:cs="Arial"/>
@@ -3119,13 +2965,13 @@
                 <w:t>9</w:t>
               </w:r>
             </w:ins>
-            <w:ins w:id="83" w:author="Unknown Author" w:date="2021-04-04T23:45:09Z">
+            <w:ins w:id="65" w:author="Unknown Author" w:date="2021-04-04T23:45:09Z">
               <w:r>
                 <w:rPr/>
                 <w:t xml:space="preserve"> – </w:t>
               </w:r>
             </w:ins>
-            <w:ins w:id="84" w:author="Unknown Author" w:date="2021-04-05T00:14:15Z">
+            <w:ins w:id="66" w:author="Unknown Author" w:date="2021-04-05T00:14:15Z">
               <w:r>
                 <w:rPr>
                   <w:rFonts w:eastAsia="NSimSun" w:cs="Arial"/>
@@ -3157,10 +3003,10 @@
           <w:sz w:val="36"/>
           <w:szCs w:val="36"/>
           <w:lang w:val="en-AU" w:eastAsia="zh-CN" w:bidi="hi-IN"/>
-          <w:ins w:id="86" w:author="Unknown Author" w:date="2021-04-04T23:45:09Z"/>
+          <w:ins w:id="68" w:author="Unknown Author" w:date="2021-04-04T23:45:09Z"/>
         </w:rPr>
       </w:pPr>
-      <w:ins w:id="85" w:author="Unknown Author" w:date="2021-04-04T23:45:09Z">
+      <w:ins w:id="67" w:author="Unknown Author" w:date="2021-04-04T23:45:09Z">
         <w:r>
           <w:rPr>
             <w:rFonts w:eastAsia="Microsoft YaHei" w:cs="Arial" w:ascii="Liberation Sans" w:hAnsi="Liberation Sans"/>
@@ -3190,10 +3036,10 @@
           <w:sz w:val="36"/>
           <w:szCs w:val="36"/>
           <w:lang w:val="en-AU" w:eastAsia="zh-CN" w:bidi="hi-IN"/>
-          <w:ins w:id="88" w:author="Unknown Author" w:date="2021-04-04T23:45:09Z"/>
+          <w:ins w:id="70" w:author="Unknown Author" w:date="2021-04-04T23:45:09Z"/>
         </w:rPr>
       </w:pPr>
-      <w:ins w:id="87" w:author="Unknown Author" w:date="2021-04-04T23:45:09Z">
+      <w:ins w:id="69" w:author="Unknown Author" w:date="2021-04-04T23:45:09Z">
         <w:r>
           <w:rPr>
             <w:rFonts w:eastAsia="Microsoft YaHei" w:cs="Arial" w:ascii="Liberation Sans" w:hAnsi="Liberation Sans"/>
@@ -3223,10 +3069,10 @@
           <w:sz w:val="36"/>
           <w:szCs w:val="36"/>
           <w:lang w:val="en-AU" w:eastAsia="zh-CN" w:bidi="hi-IN"/>
-          <w:ins w:id="90" w:author="Unknown Author" w:date="2021-04-04T23:45:09Z"/>
+          <w:ins w:id="72" w:author="Unknown Author" w:date="2021-04-04T23:45:09Z"/>
         </w:rPr>
       </w:pPr>
-      <w:ins w:id="89" w:author="Unknown Author" w:date="2021-04-04T23:45:09Z">
+      <w:ins w:id="71" w:author="Unknown Author" w:date="2021-04-04T23:45:09Z">
         <w:r>
           <w:rPr>
             <w:rFonts w:eastAsia="Microsoft YaHei" w:cs="Arial" w:ascii="Liberation Sans" w:hAnsi="Liberation Sans"/>
@@ -3256,10 +3102,10 @@
           <w:sz w:val="36"/>
           <w:szCs w:val="36"/>
           <w:lang w:val="en-AU" w:eastAsia="zh-CN" w:bidi="hi-IN"/>
-          <w:ins w:id="92" w:author="Unknown Author" w:date="2021-04-04T23:45:09Z"/>
+          <w:ins w:id="74" w:author="Unknown Author" w:date="2021-04-04T23:45:09Z"/>
         </w:rPr>
       </w:pPr>
-      <w:ins w:id="91" w:author="Unknown Author" w:date="2021-04-04T23:45:09Z">
+      <w:ins w:id="73" w:author="Unknown Author" w:date="2021-04-04T23:45:09Z">
         <w:r>
           <w:rPr>
             <w:rFonts w:eastAsia="Microsoft YaHei" w:cs="Arial" w:ascii="Liberation Sans" w:hAnsi="Liberation Sans"/>
@@ -3289,10 +3135,10 @@
           <w:sz w:val="36"/>
           <w:szCs w:val="36"/>
           <w:lang w:val="en-AU" w:eastAsia="zh-CN" w:bidi="hi-IN"/>
-          <w:ins w:id="94" w:author="Unknown Author" w:date="2021-04-04T23:45:09Z"/>
+          <w:ins w:id="76" w:author="Unknown Author" w:date="2021-04-04T23:45:09Z"/>
         </w:rPr>
       </w:pPr>
-      <w:ins w:id="93" w:author="Unknown Author" w:date="2021-04-04T23:45:09Z">
+      <w:ins w:id="75" w:author="Unknown Author" w:date="2021-04-04T23:45:09Z">
         <w:r>
           <w:rPr>
             <w:rFonts w:eastAsia="Microsoft YaHei" w:cs="Arial" w:ascii="Liberation Sans" w:hAnsi="Liberation Sans"/>
@@ -3322,10 +3168,10 @@
           <w:sz w:val="36"/>
           <w:szCs w:val="36"/>
           <w:lang w:val="en-AU" w:eastAsia="zh-CN" w:bidi="hi-IN"/>
-          <w:ins w:id="96" w:author="Unknown Author" w:date="2021-04-04T23:45:09Z"/>
+          <w:ins w:id="78" w:author="Unknown Author" w:date="2021-04-04T23:45:09Z"/>
         </w:rPr>
       </w:pPr>
-      <w:ins w:id="95" w:author="Unknown Author" w:date="2021-04-04T23:45:09Z">
+      <w:ins w:id="77" w:author="Unknown Author" w:date="2021-04-04T23:45:09Z">
         <w:r>
           <w:rPr>
             <w:rFonts w:eastAsia="Microsoft YaHei" w:cs="Arial" w:ascii="Liberation Sans" w:hAnsi="Liberation Sans"/>
@@ -3344,9 +3190,10 @@
       <w:pPr>
         <w:pStyle w:val="Heading2"/>
         <w:numPr>
-          <w:ilvl w:val="1"/>
-          <w:numId w:val="2"/>
+          <w:ilvl w:val="0"/>
+          <w:numId w:val="0"/>
         </w:numPr>
+        <w:ind w:left="0" w:hanging="0"/>
         <w:rPr>
           <w:rFonts w:ascii="Liberation Sans" w:hAnsi="Liberation Sans" w:eastAsia="Microsoft YaHei" w:cs="Arial"/>
           <w:b/>
@@ -3357,1452 +3204,35 @@
           <w:sz w:val="36"/>
           <w:szCs w:val="36"/>
           <w:lang w:val="en-AU" w:eastAsia="zh-CN" w:bidi="hi-IN"/>
-          <w:del w:id="98" w:author="Unknown Author" w:date="2021-04-04T23:45:33Z"/>
         </w:rPr>
       </w:pPr>
-      <w:del w:id="97" w:author="Unknown Author" w:date="2021-04-04T23:45:33Z">
-        <w:r>
-          <w:rPr>
-            <w:rFonts w:eastAsia="Microsoft YaHei" w:cs="Arial"/>
-            <w:b/>
-            <w:bCs/>
-            <w:color w:val="auto"/>
-            <w:kern w:val="2"/>
-            <w:sz w:val="36"/>
-            <w:szCs w:val="36"/>
-            <w:lang w:val="en-AU" w:eastAsia="zh-CN" w:bidi="hi-IN"/>
-          </w:rPr>
-        </w:r>
-      </w:del>
-    </w:p>
-    <w:tbl>
-      <w:tblPr>
-        <w:tblW w:w="9637" w:type="dxa"/>
-        <w:jc w:val="right"/>
-        <w:tblInd w:w="0" w:type="dxa"/>
-        <w:tblCellMar>
-          <w:top w:w="0" w:type="dxa"/>
-          <w:left w:w="108" w:type="dxa"/>
-          <w:bottom w:w="0" w:type="dxa"/>
-          <w:right w:w="108" w:type="dxa"/>
-        </w:tblCellMar>
-      </w:tblPr>
-      <w:tblGrid>
-        <w:gridCol w:w="1927"/>
-        <w:gridCol w:w="1925"/>
-        <w:gridCol w:w="1930"/>
-        <w:gridCol w:w="1927"/>
-        <w:gridCol w:w="1928"/>
-      </w:tblGrid>
-      <w:tr>
-        <w:trPr>
-          <w:trHeight w:val="477" w:hRule="atLeast"/>
-          <w:cantSplit w:val="true"/>
-        </w:trPr>
-        <w:tc>
-          <w:tcPr>
-            <w:tcW w:w="1927" w:type="dxa"/>
-            <w:tcBorders>
-              <w:top w:val="single" w:sz="2" w:space="0" w:color="000000"/>
-              <w:left w:val="single" w:sz="2" w:space="0" w:color="000000"/>
-              <w:bottom w:val="single" w:sz="2" w:space="0" w:color="000000"/>
-            </w:tcBorders>
-          </w:tcPr>
-          <w:p>
-            <w:pPr>
-              <w:pStyle w:val="Normal"/>
-              <w:keepLines/>
-              <w:jc w:val="center"/>
-              <w:rPr>
-                <w:rFonts w:eastAsia="NSimSun" w:cs="Arial"/>
-                <w:b/>
-                <w:b/>
-                <w:color w:val="auto"/>
-                <w:kern w:val="2"/>
-                <w:sz w:val="24"/>
-                <w:szCs w:val="24"/>
-                <w:lang w:val="en-AU" w:eastAsia="zh-CN" w:bidi="hi-IN"/>
-                <w:del w:id="100" w:author="Unknown Author" w:date="2021-04-04T23:45:33Z"/>
-              </w:rPr>
-            </w:pPr>
-            <w:del w:id="99" w:author="Unknown Author" w:date="2021-04-04T23:45:33Z">
-              <w:r>
-                <w:rPr>
-                  <w:rFonts w:eastAsia="NSimSun" w:cs="Arial"/>
-                  <w:b/>
-                  <w:color w:val="auto"/>
-                  <w:kern w:val="2"/>
-                  <w:sz w:val="24"/>
-                  <w:szCs w:val="24"/>
-                  <w:lang w:val="en-AU" w:eastAsia="zh-CN" w:bidi="hi-IN"/>
-                </w:rPr>
-              </w:r>
-            </w:del>
-          </w:p>
-        </w:tc>
-        <w:tc>
-          <w:tcPr>
-            <w:tcW w:w="1925" w:type="dxa"/>
-            <w:tcBorders>
-              <w:top w:val="single" w:sz="2" w:space="0" w:color="000000"/>
-              <w:left w:val="single" w:sz="2" w:space="0" w:color="000000"/>
-              <w:bottom w:val="single" w:sz="2" w:space="0" w:color="000000"/>
-            </w:tcBorders>
-          </w:tcPr>
-          <w:p>
-            <w:pPr>
-              <w:pStyle w:val="Normal"/>
-              <w:keepLines/>
-              <w:jc w:val="center"/>
-              <w:rPr>
-                <w:rFonts w:eastAsia="NSimSun" w:cs="Arial"/>
-                <w:b/>
-                <w:b/>
-                <w:color w:val="auto"/>
-                <w:kern w:val="2"/>
-                <w:sz w:val="24"/>
-                <w:szCs w:val="24"/>
-                <w:lang w:val="en-AU" w:eastAsia="zh-CN" w:bidi="hi-IN"/>
-                <w:del w:id="102" w:author="Unknown Author" w:date="2021-04-04T23:45:33Z"/>
-              </w:rPr>
-            </w:pPr>
-            <w:del w:id="101" w:author="Unknown Author" w:date="2021-04-04T23:45:33Z">
-              <w:r>
-                <w:rPr>
-                  <w:rFonts w:eastAsia="NSimSun" w:cs="Arial"/>
-                  <w:b/>
-                  <w:color w:val="auto"/>
-                  <w:kern w:val="2"/>
-                  <w:sz w:val="24"/>
-                  <w:szCs w:val="24"/>
-                  <w:lang w:val="en-AU" w:eastAsia="zh-CN" w:bidi="hi-IN"/>
-                </w:rPr>
-              </w:r>
-            </w:del>
-          </w:p>
-        </w:tc>
-        <w:tc>
-          <w:tcPr>
-            <w:tcW w:w="1930" w:type="dxa"/>
-            <w:tcBorders>
-              <w:top w:val="single" w:sz="2" w:space="0" w:color="000000"/>
-              <w:left w:val="single" w:sz="2" w:space="0" w:color="000000"/>
-              <w:bottom w:val="single" w:sz="2" w:space="0" w:color="000000"/>
-            </w:tcBorders>
-          </w:tcPr>
-          <w:p>
-            <w:pPr>
-              <w:pStyle w:val="Normal"/>
-              <w:keepLines/>
-              <w:jc w:val="center"/>
-              <w:rPr>
-                <w:rFonts w:eastAsia="NSimSun" w:cs="Arial"/>
-                <w:b/>
-                <w:b/>
-                <w:color w:val="auto"/>
-                <w:kern w:val="2"/>
-                <w:sz w:val="24"/>
-                <w:szCs w:val="24"/>
-                <w:lang w:val="en-AU" w:eastAsia="zh-CN" w:bidi="hi-IN"/>
-                <w:del w:id="104" w:author="Unknown Author" w:date="2021-04-04T23:45:33Z"/>
-              </w:rPr>
-            </w:pPr>
-            <w:del w:id="103" w:author="Unknown Author" w:date="2021-04-04T23:45:33Z">
-              <w:r>
-                <w:rPr>
-                  <w:rFonts w:eastAsia="NSimSun" w:cs="Arial"/>
-                  <w:b/>
-                  <w:color w:val="auto"/>
-                  <w:kern w:val="2"/>
-                  <w:sz w:val="24"/>
-                  <w:szCs w:val="24"/>
-                  <w:lang w:val="en-AU" w:eastAsia="zh-CN" w:bidi="hi-IN"/>
-                </w:rPr>
-              </w:r>
-            </w:del>
-          </w:p>
-        </w:tc>
-        <w:tc>
-          <w:tcPr>
-            <w:tcW w:w="1927" w:type="dxa"/>
-            <w:tcBorders>
-              <w:top w:val="single" w:sz="2" w:space="0" w:color="000000"/>
-              <w:left w:val="single" w:sz="2" w:space="0" w:color="000000"/>
-              <w:bottom w:val="single" w:sz="2" w:space="0" w:color="000000"/>
-            </w:tcBorders>
-          </w:tcPr>
-          <w:p>
-            <w:pPr>
-              <w:pStyle w:val="Normal"/>
-              <w:keepLines/>
-              <w:jc w:val="center"/>
-              <w:rPr>
-                <w:rFonts w:eastAsia="NSimSun" w:cs="Arial"/>
-                <w:b/>
-                <w:b/>
-                <w:color w:val="auto"/>
-                <w:kern w:val="2"/>
-                <w:sz w:val="24"/>
-                <w:szCs w:val="24"/>
-                <w:lang w:val="en-AU" w:eastAsia="zh-CN" w:bidi="hi-IN"/>
-                <w:del w:id="106" w:author="Unknown Author" w:date="2021-04-04T23:45:33Z"/>
-              </w:rPr>
-            </w:pPr>
-            <w:del w:id="105" w:author="Unknown Author" w:date="2021-04-04T23:45:33Z">
-              <w:r>
-                <w:rPr>
-                  <w:rFonts w:eastAsia="NSimSun" w:cs="Arial"/>
-                  <w:b/>
-                  <w:color w:val="auto"/>
-                  <w:kern w:val="2"/>
-                  <w:sz w:val="24"/>
-                  <w:szCs w:val="24"/>
-                  <w:lang w:val="en-AU" w:eastAsia="zh-CN" w:bidi="hi-IN"/>
-                </w:rPr>
-              </w:r>
-            </w:del>
-          </w:p>
-        </w:tc>
-        <w:tc>
-          <w:tcPr>
-            <w:tcW w:w="1928" w:type="dxa"/>
-            <w:tcBorders>
-              <w:top w:val="single" w:sz="2" w:space="0" w:color="000000"/>
-              <w:left w:val="single" w:sz="2" w:space="0" w:color="000000"/>
-              <w:bottom w:val="single" w:sz="2" w:space="0" w:color="000000"/>
-              <w:right w:val="single" w:sz="2" w:space="0" w:color="000000"/>
-            </w:tcBorders>
-          </w:tcPr>
-          <w:p>
-            <w:pPr>
-              <w:pStyle w:val="Normal"/>
-              <w:keepLines/>
-              <w:jc w:val="center"/>
-              <w:rPr>
-                <w:rFonts w:eastAsia="NSimSun" w:cs="Arial"/>
-                <w:b/>
-                <w:b/>
-                <w:color w:val="auto"/>
-                <w:kern w:val="2"/>
-                <w:sz w:val="24"/>
-                <w:szCs w:val="24"/>
-                <w:lang w:val="en-AU" w:eastAsia="zh-CN" w:bidi="hi-IN"/>
-                <w:del w:id="108" w:author="Unknown Author" w:date="2021-04-04T23:45:33Z"/>
-              </w:rPr>
-            </w:pPr>
-            <w:del w:id="107" w:author="Unknown Author" w:date="2021-04-04T23:45:33Z">
-              <w:r>
-                <w:rPr>
-                  <w:rFonts w:eastAsia="NSimSun" w:cs="Arial"/>
-                  <w:b/>
-                  <w:color w:val="auto"/>
-                  <w:kern w:val="2"/>
-                  <w:sz w:val="24"/>
-                  <w:szCs w:val="24"/>
-                  <w:lang w:val="en-AU" w:eastAsia="zh-CN" w:bidi="hi-IN"/>
-                </w:rPr>
-              </w:r>
-            </w:del>
-          </w:p>
-        </w:tc>
-      </w:tr>
-      <w:tr>
-        <w:trPr>
-          <w:trHeight w:val="489" w:hRule="atLeast"/>
-          <w:cantSplit w:val="true"/>
-        </w:trPr>
-        <w:tc>
-          <w:tcPr>
-            <w:tcW w:w="1927" w:type="dxa"/>
-            <w:tcBorders>
-              <w:left w:val="single" w:sz="2" w:space="0" w:color="000000"/>
-              <w:bottom w:val="single" w:sz="2" w:space="0" w:color="000000"/>
-            </w:tcBorders>
-          </w:tcPr>
-          <w:p>
-            <w:pPr>
-              <w:pStyle w:val="Normal"/>
-              <w:keepLines/>
-              <w:rPr>
-                <w:rFonts w:eastAsia="NSimSun" w:cs="Arial"/>
-                <w:iCs/>
-                <w:color w:val="auto"/>
-                <w:kern w:val="2"/>
-                <w:sz w:val="24"/>
-                <w:szCs w:val="24"/>
-                <w:lang w:val="en-AU" w:eastAsia="zh-CN" w:bidi="hi-IN"/>
-                <w:del w:id="110" w:author="Unknown Author" w:date="2021-04-04T23:45:33Z"/>
-              </w:rPr>
-            </w:pPr>
-            <w:del w:id="109" w:author="Unknown Author" w:date="2021-04-04T23:45:33Z">
-              <w:r>
-                <w:rPr>
-                  <w:rFonts w:eastAsia="NSimSun" w:cs="Arial"/>
-                  <w:iCs/>
-                  <w:color w:val="auto"/>
-                  <w:kern w:val="2"/>
-                  <w:sz w:val="24"/>
-                  <w:szCs w:val="24"/>
-                  <w:lang w:val="en-AU" w:eastAsia="zh-CN" w:bidi="hi-IN"/>
-                </w:rPr>
-              </w:r>
-            </w:del>
-          </w:p>
-        </w:tc>
-        <w:tc>
-          <w:tcPr>
-            <w:tcW w:w="1925" w:type="dxa"/>
-            <w:tcBorders>
-              <w:left w:val="single" w:sz="2" w:space="0" w:color="000000"/>
-              <w:bottom w:val="single" w:sz="2" w:space="0" w:color="000000"/>
-            </w:tcBorders>
-          </w:tcPr>
-          <w:p>
-            <w:pPr>
-              <w:pStyle w:val="Normal"/>
-              <w:keepLines/>
-              <w:rPr>
-                <w:rFonts w:eastAsia="NSimSun" w:cs="Arial"/>
-                <w:iCs/>
-                <w:color w:val="auto"/>
-                <w:kern w:val="2"/>
-                <w:sz w:val="24"/>
-                <w:szCs w:val="24"/>
-                <w:lang w:val="en-AU" w:eastAsia="zh-CN" w:bidi="hi-IN"/>
-                <w:del w:id="112" w:author="Unknown Author" w:date="2021-04-04T23:45:33Z"/>
-              </w:rPr>
-            </w:pPr>
-            <w:del w:id="111" w:author="Unknown Author" w:date="2021-04-04T23:45:33Z">
-              <w:r>
-                <w:rPr>
-                  <w:rFonts w:eastAsia="NSimSun" w:cs="Arial"/>
-                  <w:iCs/>
-                  <w:color w:val="auto"/>
-                  <w:kern w:val="2"/>
-                  <w:sz w:val="24"/>
-                  <w:szCs w:val="24"/>
-                  <w:lang w:val="en-AU" w:eastAsia="zh-CN" w:bidi="hi-IN"/>
-                </w:rPr>
-              </w:r>
-            </w:del>
-          </w:p>
-        </w:tc>
-        <w:tc>
-          <w:tcPr>
-            <w:tcW w:w="1930" w:type="dxa"/>
-            <w:tcBorders>
-              <w:left w:val="single" w:sz="2" w:space="0" w:color="000000"/>
-              <w:bottom w:val="single" w:sz="2" w:space="0" w:color="000000"/>
-            </w:tcBorders>
-          </w:tcPr>
-          <w:p>
-            <w:pPr>
-              <w:pStyle w:val="Normal"/>
-              <w:keepLines/>
-              <w:rPr>
-                <w:rFonts w:eastAsia="NSimSun" w:cs="Arial"/>
-                <w:iCs/>
-                <w:color w:val="auto"/>
-                <w:kern w:val="2"/>
-                <w:sz w:val="24"/>
-                <w:szCs w:val="24"/>
-                <w:lang w:val="en-AU" w:eastAsia="zh-CN" w:bidi="hi-IN"/>
-                <w:del w:id="114" w:author="Unknown Author" w:date="2021-04-04T23:45:33Z"/>
-              </w:rPr>
-            </w:pPr>
-            <w:del w:id="113" w:author="Unknown Author" w:date="2021-04-04T23:45:33Z">
-              <w:r>
-                <w:rPr>
-                  <w:rFonts w:eastAsia="NSimSun" w:cs="Arial"/>
-                  <w:iCs/>
-                  <w:color w:val="auto"/>
-                  <w:kern w:val="2"/>
-                  <w:sz w:val="24"/>
-                  <w:szCs w:val="24"/>
-                  <w:lang w:val="en-AU" w:eastAsia="zh-CN" w:bidi="hi-IN"/>
-                </w:rPr>
-              </w:r>
-            </w:del>
-          </w:p>
-        </w:tc>
-        <w:tc>
-          <w:tcPr>
-            <w:tcW w:w="1927" w:type="dxa"/>
-            <w:tcBorders>
-              <w:left w:val="single" w:sz="2" w:space="0" w:color="000000"/>
-              <w:bottom w:val="single" w:sz="2" w:space="0" w:color="000000"/>
-            </w:tcBorders>
-          </w:tcPr>
-          <w:p>
-            <w:pPr>
-              <w:pStyle w:val="Normal"/>
-              <w:keepLines/>
-              <w:rPr>
-                <w:rFonts w:eastAsia="NSimSun" w:cs="Arial"/>
-                <w:iCs/>
-                <w:color w:val="auto"/>
-                <w:kern w:val="2"/>
-                <w:sz w:val="24"/>
-                <w:szCs w:val="24"/>
-                <w:lang w:val="en-AU" w:eastAsia="zh-CN" w:bidi="hi-IN"/>
-                <w:del w:id="116" w:author="Unknown Author" w:date="2021-04-04T23:45:33Z"/>
-              </w:rPr>
-            </w:pPr>
-            <w:del w:id="115" w:author="Unknown Author" w:date="2021-04-04T23:45:33Z">
-              <w:r>
-                <w:rPr>
-                  <w:rFonts w:eastAsia="NSimSun" w:cs="Arial"/>
-                  <w:iCs/>
-                  <w:color w:val="auto"/>
-                  <w:kern w:val="2"/>
-                  <w:sz w:val="24"/>
-                  <w:szCs w:val="24"/>
-                  <w:lang w:val="en-AU" w:eastAsia="zh-CN" w:bidi="hi-IN"/>
-                </w:rPr>
-              </w:r>
-            </w:del>
-          </w:p>
-        </w:tc>
-        <w:tc>
-          <w:tcPr>
-            <w:tcW w:w="1928" w:type="dxa"/>
-            <w:tcBorders>
-              <w:left w:val="single" w:sz="2" w:space="0" w:color="000000"/>
-              <w:bottom w:val="single" w:sz="2" w:space="0" w:color="000000"/>
-              <w:right w:val="single" w:sz="2" w:space="0" w:color="000000"/>
-            </w:tcBorders>
-          </w:tcPr>
-          <w:p>
-            <w:pPr>
-              <w:pStyle w:val="Normal"/>
-              <w:keepLines/>
-              <w:rPr>
-                <w:rFonts w:eastAsia="NSimSun" w:cs="Arial"/>
-                <w:iCs/>
-                <w:color w:val="auto"/>
-                <w:kern w:val="2"/>
-                <w:sz w:val="24"/>
-                <w:szCs w:val="24"/>
-                <w:lang w:val="en-AU" w:eastAsia="zh-CN" w:bidi="hi-IN"/>
-                <w:del w:id="118" w:author="Unknown Author" w:date="2021-04-04T23:45:33Z"/>
-              </w:rPr>
-            </w:pPr>
-            <w:del w:id="117" w:author="Unknown Author" w:date="2021-04-04T23:45:33Z">
-              <w:r>
-                <w:rPr>
-                  <w:rFonts w:eastAsia="NSimSun" w:cs="Arial"/>
-                  <w:iCs/>
-                  <w:color w:val="auto"/>
-                  <w:kern w:val="2"/>
-                  <w:sz w:val="24"/>
-                  <w:szCs w:val="24"/>
-                  <w:lang w:val="en-AU" w:eastAsia="zh-CN" w:bidi="hi-IN"/>
-                </w:rPr>
-              </w:r>
-            </w:del>
-          </w:p>
-        </w:tc>
-      </w:tr>
-      <w:tr>
-        <w:trPr>
-          <w:trHeight w:val="489" w:hRule="atLeast"/>
-          <w:cantSplit w:val="true"/>
-        </w:trPr>
-        <w:tc>
-          <w:tcPr>
-            <w:tcW w:w="1927" w:type="dxa"/>
-            <w:tcBorders>
-              <w:left w:val="single" w:sz="2" w:space="0" w:color="000000"/>
-              <w:bottom w:val="single" w:sz="2" w:space="0" w:color="000000"/>
-            </w:tcBorders>
-          </w:tcPr>
-          <w:p>
-            <w:pPr>
-              <w:pStyle w:val="Normal"/>
-              <w:keepLines/>
-              <w:rPr>
-                <w:rFonts w:eastAsia="NSimSun" w:cs="Arial"/>
-                <w:iCs/>
-                <w:color w:val="auto"/>
-                <w:kern w:val="2"/>
-                <w:sz w:val="24"/>
-                <w:szCs w:val="24"/>
-                <w:lang w:val="en-AU" w:eastAsia="zh-CN" w:bidi="hi-IN"/>
-                <w:del w:id="120" w:author="Unknown Author" w:date="2021-04-04T23:45:33Z"/>
-              </w:rPr>
-            </w:pPr>
-            <w:del w:id="119" w:author="Unknown Author" w:date="2021-04-04T23:45:33Z">
-              <w:r>
-                <w:rPr>
-                  <w:rFonts w:eastAsia="NSimSun" w:cs="Arial"/>
-                  <w:iCs/>
-                  <w:color w:val="auto"/>
-                  <w:kern w:val="2"/>
-                  <w:sz w:val="24"/>
-                  <w:szCs w:val="24"/>
-                  <w:lang w:val="en-AU" w:eastAsia="zh-CN" w:bidi="hi-IN"/>
-                </w:rPr>
-              </w:r>
-            </w:del>
-          </w:p>
-        </w:tc>
-        <w:tc>
-          <w:tcPr>
-            <w:tcW w:w="1925" w:type="dxa"/>
-            <w:tcBorders>
-              <w:left w:val="single" w:sz="2" w:space="0" w:color="000000"/>
-              <w:bottom w:val="single" w:sz="2" w:space="0" w:color="000000"/>
-            </w:tcBorders>
-          </w:tcPr>
-          <w:p>
-            <w:pPr>
-              <w:pStyle w:val="Normal"/>
-              <w:keepLines/>
-              <w:rPr>
-                <w:rFonts w:eastAsia="NSimSun" w:cs="Arial"/>
-                <w:iCs/>
-                <w:color w:val="auto"/>
-                <w:kern w:val="2"/>
-                <w:sz w:val="24"/>
-                <w:szCs w:val="24"/>
-                <w:lang w:val="en-AU" w:eastAsia="zh-CN" w:bidi="hi-IN"/>
-                <w:del w:id="122" w:author="Unknown Author" w:date="2021-04-04T23:45:33Z"/>
-              </w:rPr>
-            </w:pPr>
-            <w:del w:id="121" w:author="Unknown Author" w:date="2021-04-04T23:45:33Z">
-              <w:r>
-                <w:rPr>
-                  <w:rFonts w:eastAsia="NSimSun" w:cs="Arial"/>
-                  <w:iCs/>
-                  <w:color w:val="auto"/>
-                  <w:kern w:val="2"/>
-                  <w:sz w:val="24"/>
-                  <w:szCs w:val="24"/>
-                  <w:lang w:val="en-AU" w:eastAsia="zh-CN" w:bidi="hi-IN"/>
-                </w:rPr>
-              </w:r>
-            </w:del>
-          </w:p>
-        </w:tc>
-        <w:tc>
-          <w:tcPr>
-            <w:tcW w:w="1930" w:type="dxa"/>
-            <w:tcBorders>
-              <w:left w:val="single" w:sz="2" w:space="0" w:color="000000"/>
-              <w:bottom w:val="single" w:sz="2" w:space="0" w:color="000000"/>
-            </w:tcBorders>
-          </w:tcPr>
-          <w:p>
-            <w:pPr>
-              <w:pStyle w:val="Normal"/>
-              <w:keepLines/>
-              <w:rPr>
-                <w:rFonts w:eastAsia="NSimSun" w:cs="Arial"/>
-                <w:iCs/>
-                <w:color w:val="auto"/>
-                <w:kern w:val="2"/>
-                <w:sz w:val="24"/>
-                <w:szCs w:val="24"/>
-                <w:lang w:val="en-AU" w:eastAsia="zh-CN" w:bidi="hi-IN"/>
-                <w:del w:id="124" w:author="Unknown Author" w:date="2021-04-04T23:45:33Z"/>
-              </w:rPr>
-            </w:pPr>
-            <w:del w:id="123" w:author="Unknown Author" w:date="2021-04-04T23:45:33Z">
-              <w:r>
-                <w:rPr>
-                  <w:rFonts w:eastAsia="NSimSun" w:cs="Arial"/>
-                  <w:iCs/>
-                  <w:color w:val="auto"/>
-                  <w:kern w:val="2"/>
-                  <w:sz w:val="24"/>
-                  <w:szCs w:val="24"/>
-                  <w:lang w:val="en-AU" w:eastAsia="zh-CN" w:bidi="hi-IN"/>
-                </w:rPr>
-              </w:r>
-            </w:del>
-          </w:p>
-        </w:tc>
-        <w:tc>
-          <w:tcPr>
-            <w:tcW w:w="1927" w:type="dxa"/>
-            <w:tcBorders>
-              <w:left w:val="single" w:sz="2" w:space="0" w:color="000000"/>
-              <w:bottom w:val="single" w:sz="2" w:space="0" w:color="000000"/>
-            </w:tcBorders>
-          </w:tcPr>
-          <w:p>
-            <w:pPr>
-              <w:pStyle w:val="Normal"/>
-              <w:keepLines/>
-              <w:rPr>
-                <w:rFonts w:eastAsia="NSimSun" w:cs="Arial"/>
-                <w:iCs/>
-                <w:color w:val="auto"/>
-                <w:kern w:val="2"/>
-                <w:sz w:val="24"/>
-                <w:szCs w:val="24"/>
-                <w:lang w:val="en-AU" w:eastAsia="zh-CN" w:bidi="hi-IN"/>
-                <w:del w:id="126" w:author="Unknown Author" w:date="2021-04-04T23:45:33Z"/>
-              </w:rPr>
-            </w:pPr>
-            <w:del w:id="125" w:author="Unknown Author" w:date="2021-04-04T23:45:33Z">
-              <w:r>
-                <w:rPr>
-                  <w:rFonts w:eastAsia="NSimSun" w:cs="Arial"/>
-                  <w:iCs/>
-                  <w:color w:val="auto"/>
-                  <w:kern w:val="2"/>
-                  <w:sz w:val="24"/>
-                  <w:szCs w:val="24"/>
-                  <w:lang w:val="en-AU" w:eastAsia="zh-CN" w:bidi="hi-IN"/>
-                </w:rPr>
-              </w:r>
-            </w:del>
-          </w:p>
-        </w:tc>
-        <w:tc>
-          <w:tcPr>
-            <w:tcW w:w="1928" w:type="dxa"/>
-            <w:tcBorders>
-              <w:left w:val="single" w:sz="2" w:space="0" w:color="000000"/>
-              <w:bottom w:val="single" w:sz="2" w:space="0" w:color="000000"/>
-              <w:right w:val="single" w:sz="2" w:space="0" w:color="000000"/>
-            </w:tcBorders>
-          </w:tcPr>
-          <w:p>
-            <w:pPr>
-              <w:pStyle w:val="Normal"/>
-              <w:keepLines/>
-              <w:rPr>
-                <w:rFonts w:eastAsia="NSimSun" w:cs="Arial"/>
-                <w:iCs/>
-                <w:color w:val="auto"/>
-                <w:kern w:val="2"/>
-                <w:sz w:val="24"/>
-                <w:szCs w:val="24"/>
-                <w:lang w:val="en-AU" w:eastAsia="zh-CN" w:bidi="hi-IN"/>
-                <w:del w:id="128" w:author="Unknown Author" w:date="2021-04-04T23:45:33Z"/>
-              </w:rPr>
-            </w:pPr>
-            <w:del w:id="127" w:author="Unknown Author" w:date="2021-04-04T23:45:33Z">
-              <w:r>
-                <w:rPr>
-                  <w:rFonts w:eastAsia="NSimSun" w:cs="Arial"/>
-                  <w:iCs/>
-                  <w:color w:val="auto"/>
-                  <w:kern w:val="2"/>
-                  <w:sz w:val="24"/>
-                  <w:szCs w:val="24"/>
-                  <w:lang w:val="en-AU" w:eastAsia="zh-CN" w:bidi="hi-IN"/>
-                </w:rPr>
-              </w:r>
-            </w:del>
-          </w:p>
-        </w:tc>
-      </w:tr>
-      <w:tr>
-        <w:trPr>
-          <w:trHeight w:val="489" w:hRule="atLeast"/>
-          <w:cantSplit w:val="true"/>
-        </w:trPr>
-        <w:tc>
-          <w:tcPr>
-            <w:tcW w:w="1927" w:type="dxa"/>
-            <w:tcBorders>
-              <w:left w:val="single" w:sz="2" w:space="0" w:color="000000"/>
-              <w:bottom w:val="single" w:sz="2" w:space="0" w:color="000000"/>
-            </w:tcBorders>
-          </w:tcPr>
-          <w:p>
-            <w:pPr>
-              <w:pStyle w:val="Normal"/>
-              <w:keepLines/>
-              <w:rPr>
-                <w:rFonts w:eastAsia="NSimSun" w:cs="Arial"/>
-                <w:iCs/>
-                <w:color w:val="auto"/>
-                <w:kern w:val="2"/>
-                <w:sz w:val="24"/>
-                <w:szCs w:val="24"/>
-                <w:lang w:val="en-AU" w:eastAsia="zh-CN" w:bidi="hi-IN"/>
-                <w:del w:id="130" w:author="Unknown Author" w:date="2021-04-04T23:45:33Z"/>
-              </w:rPr>
-            </w:pPr>
-            <w:del w:id="129" w:author="Unknown Author" w:date="2021-04-04T23:45:33Z">
-              <w:r>
-                <w:rPr>
-                  <w:rFonts w:eastAsia="NSimSun" w:cs="Arial"/>
-                  <w:iCs/>
-                  <w:color w:val="auto"/>
-                  <w:kern w:val="2"/>
-                  <w:sz w:val="24"/>
-                  <w:szCs w:val="24"/>
-                  <w:lang w:val="en-AU" w:eastAsia="zh-CN" w:bidi="hi-IN"/>
-                </w:rPr>
-              </w:r>
-            </w:del>
-          </w:p>
-        </w:tc>
-        <w:tc>
-          <w:tcPr>
-            <w:tcW w:w="1925" w:type="dxa"/>
-            <w:tcBorders>
-              <w:left w:val="single" w:sz="2" w:space="0" w:color="000000"/>
-              <w:bottom w:val="single" w:sz="2" w:space="0" w:color="000000"/>
-            </w:tcBorders>
-          </w:tcPr>
-          <w:p>
-            <w:pPr>
-              <w:pStyle w:val="Normal"/>
-              <w:keepLines/>
-              <w:rPr>
-                <w:rFonts w:eastAsia="NSimSun" w:cs="Arial"/>
-                <w:iCs/>
-                <w:color w:val="auto"/>
-                <w:kern w:val="2"/>
-                <w:sz w:val="24"/>
-                <w:szCs w:val="24"/>
-                <w:lang w:val="en-AU" w:eastAsia="zh-CN" w:bidi="hi-IN"/>
-                <w:del w:id="132" w:author="Unknown Author" w:date="2021-04-04T23:45:33Z"/>
-              </w:rPr>
-            </w:pPr>
-            <w:del w:id="131" w:author="Unknown Author" w:date="2021-04-04T23:45:33Z">
-              <w:r>
-                <w:rPr>
-                  <w:rFonts w:eastAsia="NSimSun" w:cs="Arial"/>
-                  <w:iCs/>
-                  <w:color w:val="auto"/>
-                  <w:kern w:val="2"/>
-                  <w:sz w:val="24"/>
-                  <w:szCs w:val="24"/>
-                  <w:lang w:val="en-AU" w:eastAsia="zh-CN" w:bidi="hi-IN"/>
-                </w:rPr>
-              </w:r>
-            </w:del>
-          </w:p>
-        </w:tc>
-        <w:tc>
-          <w:tcPr>
-            <w:tcW w:w="1930" w:type="dxa"/>
-            <w:tcBorders>
-              <w:left w:val="single" w:sz="2" w:space="0" w:color="000000"/>
-              <w:bottom w:val="single" w:sz="2" w:space="0" w:color="000000"/>
-            </w:tcBorders>
-          </w:tcPr>
-          <w:p>
-            <w:pPr>
-              <w:pStyle w:val="Normal"/>
-              <w:keepLines/>
-              <w:rPr>
-                <w:rFonts w:eastAsia="NSimSun" w:cs="Arial"/>
-                <w:iCs/>
-                <w:color w:val="auto"/>
-                <w:kern w:val="2"/>
-                <w:sz w:val="24"/>
-                <w:szCs w:val="24"/>
-                <w:lang w:val="en-AU" w:eastAsia="zh-CN" w:bidi="hi-IN"/>
-                <w:del w:id="134" w:author="Unknown Author" w:date="2021-04-04T23:45:33Z"/>
-              </w:rPr>
-            </w:pPr>
-            <w:del w:id="133" w:author="Unknown Author" w:date="2021-04-04T23:45:33Z">
-              <w:r>
-                <w:rPr>
-                  <w:rFonts w:eastAsia="NSimSun" w:cs="Arial"/>
-                  <w:iCs/>
-                  <w:color w:val="auto"/>
-                  <w:kern w:val="2"/>
-                  <w:sz w:val="24"/>
-                  <w:szCs w:val="24"/>
-                  <w:lang w:val="en-AU" w:eastAsia="zh-CN" w:bidi="hi-IN"/>
-                </w:rPr>
-              </w:r>
-            </w:del>
-          </w:p>
-        </w:tc>
-        <w:tc>
-          <w:tcPr>
-            <w:tcW w:w="1927" w:type="dxa"/>
-            <w:tcBorders>
-              <w:left w:val="single" w:sz="2" w:space="0" w:color="000000"/>
-              <w:bottom w:val="single" w:sz="2" w:space="0" w:color="000000"/>
-            </w:tcBorders>
-          </w:tcPr>
-          <w:p>
-            <w:pPr>
-              <w:pStyle w:val="Normal"/>
-              <w:keepLines/>
-              <w:rPr>
-                <w:rFonts w:eastAsia="NSimSun" w:cs="Arial"/>
-                <w:iCs/>
-                <w:color w:val="auto"/>
-                <w:kern w:val="2"/>
-                <w:sz w:val="24"/>
-                <w:szCs w:val="24"/>
-                <w:lang w:val="en-AU" w:eastAsia="zh-CN" w:bidi="hi-IN"/>
-                <w:del w:id="136" w:author="Unknown Author" w:date="2021-04-04T23:45:33Z"/>
-              </w:rPr>
-            </w:pPr>
-            <w:del w:id="135" w:author="Unknown Author" w:date="2021-04-04T23:45:33Z">
-              <w:r>
-                <w:rPr>
-                  <w:rFonts w:eastAsia="NSimSun" w:cs="Arial"/>
-                  <w:iCs/>
-                  <w:color w:val="auto"/>
-                  <w:kern w:val="2"/>
-                  <w:sz w:val="24"/>
-                  <w:szCs w:val="24"/>
-                  <w:lang w:val="en-AU" w:eastAsia="zh-CN" w:bidi="hi-IN"/>
-                </w:rPr>
-              </w:r>
-            </w:del>
-          </w:p>
-        </w:tc>
-        <w:tc>
-          <w:tcPr>
-            <w:tcW w:w="1928" w:type="dxa"/>
-            <w:tcBorders>
-              <w:left w:val="single" w:sz="2" w:space="0" w:color="000000"/>
-              <w:bottom w:val="single" w:sz="2" w:space="0" w:color="000000"/>
-              <w:right w:val="single" w:sz="2" w:space="0" w:color="000000"/>
-            </w:tcBorders>
-          </w:tcPr>
-          <w:p>
-            <w:pPr>
-              <w:pStyle w:val="Normal"/>
-              <w:keepLines/>
-              <w:rPr>
-                <w:rFonts w:eastAsia="NSimSun" w:cs="Arial"/>
-                <w:iCs/>
-                <w:color w:val="auto"/>
-                <w:kern w:val="2"/>
-                <w:sz w:val="24"/>
-                <w:szCs w:val="24"/>
-                <w:lang w:val="en-AU" w:eastAsia="zh-CN" w:bidi="hi-IN"/>
-                <w:del w:id="138" w:author="Unknown Author" w:date="2021-04-04T23:45:33Z"/>
-              </w:rPr>
-            </w:pPr>
-            <w:del w:id="137" w:author="Unknown Author" w:date="2021-04-04T23:45:33Z">
-              <w:r>
-                <w:rPr>
-                  <w:rFonts w:eastAsia="NSimSun" w:cs="Arial"/>
-                  <w:iCs/>
-                  <w:color w:val="auto"/>
-                  <w:kern w:val="2"/>
-                  <w:sz w:val="24"/>
-                  <w:szCs w:val="24"/>
-                  <w:lang w:val="en-AU" w:eastAsia="zh-CN" w:bidi="hi-IN"/>
-                </w:rPr>
-              </w:r>
-            </w:del>
-          </w:p>
-        </w:tc>
-      </w:tr>
-      <w:tr>
-        <w:trPr>
-          <w:trHeight w:val="489" w:hRule="atLeast"/>
-          <w:cantSplit w:val="true"/>
-        </w:trPr>
-        <w:tc>
-          <w:tcPr>
-            <w:tcW w:w="1927" w:type="dxa"/>
-            <w:tcBorders>
-              <w:left w:val="single" w:sz="2" w:space="0" w:color="000000"/>
-              <w:bottom w:val="single" w:sz="2" w:space="0" w:color="000000"/>
-            </w:tcBorders>
-          </w:tcPr>
-          <w:p>
-            <w:pPr>
-              <w:pStyle w:val="Normal"/>
-              <w:keepLines/>
-              <w:rPr>
-                <w:rFonts w:eastAsia="NSimSun" w:cs="Arial"/>
-                <w:iCs/>
-                <w:color w:val="auto"/>
-                <w:kern w:val="2"/>
-                <w:sz w:val="24"/>
-                <w:szCs w:val="24"/>
-                <w:lang w:val="en-AU" w:eastAsia="zh-CN" w:bidi="hi-IN"/>
-                <w:del w:id="140" w:author="Unknown Author" w:date="2021-04-04T23:45:33Z"/>
-              </w:rPr>
-            </w:pPr>
-            <w:del w:id="139" w:author="Unknown Author" w:date="2021-04-04T23:45:33Z">
-              <w:r>
-                <w:rPr>
-                  <w:rFonts w:eastAsia="NSimSun" w:cs="Arial"/>
-                  <w:iCs/>
-                  <w:color w:val="auto"/>
-                  <w:kern w:val="2"/>
-                  <w:sz w:val="24"/>
-                  <w:szCs w:val="24"/>
-                  <w:lang w:val="en-AU" w:eastAsia="zh-CN" w:bidi="hi-IN"/>
-                </w:rPr>
-              </w:r>
-            </w:del>
-          </w:p>
-        </w:tc>
-        <w:tc>
-          <w:tcPr>
-            <w:tcW w:w="1925" w:type="dxa"/>
-            <w:tcBorders>
-              <w:left w:val="single" w:sz="2" w:space="0" w:color="000000"/>
-              <w:bottom w:val="single" w:sz="2" w:space="0" w:color="000000"/>
-            </w:tcBorders>
-          </w:tcPr>
-          <w:p>
-            <w:pPr>
-              <w:pStyle w:val="Normal"/>
-              <w:keepLines/>
-              <w:rPr>
-                <w:rFonts w:ascii="Arial" w:hAnsi="Arial" w:eastAsia="NSimSun" w:cs="Arial"/>
-                <w:iCs/>
-                <w:color w:val="auto"/>
-                <w:kern w:val="2"/>
-                <w:sz w:val="24"/>
-                <w:szCs w:val="24"/>
-                <w:lang w:val="en-AU" w:eastAsia="zh-CN" w:bidi="hi-IN"/>
-                <w:del w:id="142" w:author="Unknown Author" w:date="2021-04-04T23:45:33Z"/>
-              </w:rPr>
-            </w:pPr>
-            <w:del w:id="141" w:author="Unknown Author" w:date="2021-04-04T23:45:33Z">
-              <w:r>
-                <w:rPr>
-                  <w:rFonts w:eastAsia="NSimSun" w:cs="Arial" w:ascii="Arial" w:hAnsi="Arial"/>
-                  <w:iCs/>
-                  <w:color w:val="auto"/>
-                  <w:kern w:val="2"/>
-                  <w:sz w:val="24"/>
-                  <w:szCs w:val="24"/>
-                  <w:lang w:val="en-AU" w:eastAsia="zh-CN" w:bidi="hi-IN"/>
-                </w:rPr>
-              </w:r>
-            </w:del>
-          </w:p>
-        </w:tc>
-        <w:tc>
-          <w:tcPr>
-            <w:tcW w:w="1930" w:type="dxa"/>
-            <w:tcBorders>
-              <w:left w:val="single" w:sz="2" w:space="0" w:color="000000"/>
-              <w:bottom w:val="single" w:sz="2" w:space="0" w:color="000000"/>
-            </w:tcBorders>
-          </w:tcPr>
-          <w:p>
-            <w:pPr>
-              <w:pStyle w:val="Normal"/>
-              <w:keepLines/>
-              <w:rPr>
-                <w:rFonts w:eastAsia="NSimSun" w:cs="Arial"/>
-                <w:iCs/>
-                <w:color w:val="auto"/>
-                <w:kern w:val="2"/>
-                <w:sz w:val="24"/>
-                <w:szCs w:val="24"/>
-                <w:lang w:val="en-AU" w:eastAsia="zh-CN" w:bidi="hi-IN"/>
-                <w:del w:id="144" w:author="Unknown Author" w:date="2021-04-04T23:45:33Z"/>
-              </w:rPr>
-            </w:pPr>
-            <w:del w:id="143" w:author="Unknown Author" w:date="2021-04-04T23:45:33Z">
-              <w:r>
-                <w:rPr>
-                  <w:rFonts w:eastAsia="NSimSun" w:cs="Arial"/>
-                  <w:iCs/>
-                  <w:color w:val="auto"/>
-                  <w:kern w:val="2"/>
-                  <w:sz w:val="24"/>
-                  <w:szCs w:val="24"/>
-                  <w:lang w:val="en-AU" w:eastAsia="zh-CN" w:bidi="hi-IN"/>
-                </w:rPr>
-              </w:r>
-            </w:del>
-          </w:p>
-        </w:tc>
-        <w:tc>
-          <w:tcPr>
-            <w:tcW w:w="1927" w:type="dxa"/>
-            <w:tcBorders>
-              <w:left w:val="single" w:sz="2" w:space="0" w:color="000000"/>
-              <w:bottom w:val="single" w:sz="2" w:space="0" w:color="000000"/>
-            </w:tcBorders>
-          </w:tcPr>
-          <w:p>
-            <w:pPr>
-              <w:pStyle w:val="Normal"/>
-              <w:keepLines/>
-              <w:rPr>
-                <w:rFonts w:eastAsia="NSimSun" w:cs="Arial"/>
-                <w:iCs/>
-                <w:color w:val="auto"/>
-                <w:kern w:val="2"/>
-                <w:sz w:val="24"/>
-                <w:szCs w:val="24"/>
-                <w:lang w:val="en-AU" w:eastAsia="zh-CN" w:bidi="hi-IN"/>
-                <w:del w:id="146" w:author="Unknown Author" w:date="2021-04-04T23:45:33Z"/>
-              </w:rPr>
-            </w:pPr>
-            <w:del w:id="145" w:author="Unknown Author" w:date="2021-04-04T23:45:33Z">
-              <w:r>
-                <w:rPr>
-                  <w:rFonts w:eastAsia="NSimSun" w:cs="Arial"/>
-                  <w:iCs/>
-                  <w:color w:val="auto"/>
-                  <w:kern w:val="2"/>
-                  <w:sz w:val="24"/>
-                  <w:szCs w:val="24"/>
-                  <w:lang w:val="en-AU" w:eastAsia="zh-CN" w:bidi="hi-IN"/>
-                </w:rPr>
-              </w:r>
-            </w:del>
-          </w:p>
-        </w:tc>
-        <w:tc>
-          <w:tcPr>
-            <w:tcW w:w="1928" w:type="dxa"/>
-            <w:tcBorders>
-              <w:left w:val="single" w:sz="2" w:space="0" w:color="000000"/>
-              <w:bottom w:val="single" w:sz="2" w:space="0" w:color="000000"/>
-              <w:right w:val="single" w:sz="2" w:space="0" w:color="000000"/>
-            </w:tcBorders>
-          </w:tcPr>
-          <w:p>
-            <w:pPr>
-              <w:pStyle w:val="Normal"/>
-              <w:keepLines/>
-              <w:rPr>
-                <w:rFonts w:eastAsia="NSimSun" w:cs="Arial"/>
-                <w:iCs/>
-                <w:color w:val="auto"/>
-                <w:kern w:val="2"/>
-                <w:sz w:val="24"/>
-                <w:szCs w:val="24"/>
-                <w:lang w:val="en-AU" w:eastAsia="zh-CN" w:bidi="hi-IN"/>
-                <w:del w:id="148" w:author="Unknown Author" w:date="2021-04-04T23:45:33Z"/>
-              </w:rPr>
-            </w:pPr>
-            <w:del w:id="147" w:author="Unknown Author" w:date="2021-04-04T23:45:33Z">
-              <w:r>
-                <w:rPr>
-                  <w:rFonts w:eastAsia="NSimSun" w:cs="Arial"/>
-                  <w:iCs/>
-                  <w:color w:val="auto"/>
-                  <w:kern w:val="2"/>
-                  <w:sz w:val="24"/>
-                  <w:szCs w:val="24"/>
-                  <w:lang w:val="en-AU" w:eastAsia="zh-CN" w:bidi="hi-IN"/>
-                </w:rPr>
-              </w:r>
-            </w:del>
-          </w:p>
-        </w:tc>
-      </w:tr>
-      <w:tr>
-        <w:trPr>
-          <w:trHeight w:val="489" w:hRule="atLeast"/>
-          <w:cantSplit w:val="true"/>
-        </w:trPr>
-        <w:tc>
-          <w:tcPr>
-            <w:tcW w:w="1927" w:type="dxa"/>
-            <w:tcBorders>
-              <w:left w:val="single" w:sz="2" w:space="0" w:color="000000"/>
-              <w:bottom w:val="single" w:sz="2" w:space="0" w:color="000000"/>
-            </w:tcBorders>
-          </w:tcPr>
-          <w:p>
-            <w:pPr>
-              <w:pStyle w:val="Normal"/>
-              <w:keepLines/>
-              <w:rPr>
-                <w:rFonts w:eastAsia="NSimSun" w:cs="Arial"/>
-                <w:iCs/>
-                <w:color w:val="auto"/>
-                <w:kern w:val="2"/>
-                <w:sz w:val="24"/>
-                <w:szCs w:val="24"/>
-                <w:lang w:val="en-AU" w:eastAsia="zh-CN" w:bidi="hi-IN"/>
-                <w:del w:id="150" w:author="Unknown Author" w:date="2021-04-04T23:45:33Z"/>
-              </w:rPr>
-            </w:pPr>
-            <w:del w:id="149" w:author="Unknown Author" w:date="2021-04-04T23:45:33Z">
-              <w:r>
-                <w:rPr>
-                  <w:rFonts w:eastAsia="NSimSun" w:cs="Arial"/>
-                  <w:iCs/>
-                  <w:color w:val="auto"/>
-                  <w:kern w:val="2"/>
-                  <w:sz w:val="24"/>
-                  <w:szCs w:val="24"/>
-                  <w:lang w:val="en-AU" w:eastAsia="zh-CN" w:bidi="hi-IN"/>
-                </w:rPr>
-              </w:r>
-            </w:del>
-          </w:p>
-        </w:tc>
-        <w:tc>
-          <w:tcPr>
-            <w:tcW w:w="1925" w:type="dxa"/>
-            <w:tcBorders>
-              <w:left w:val="single" w:sz="2" w:space="0" w:color="000000"/>
-              <w:bottom w:val="single" w:sz="2" w:space="0" w:color="000000"/>
-            </w:tcBorders>
-          </w:tcPr>
-          <w:p>
-            <w:pPr>
-              <w:pStyle w:val="Normal"/>
-              <w:keepLines/>
-              <w:rPr>
-                <w:rFonts w:eastAsia="NSimSun" w:cs="Arial"/>
-                <w:iCs/>
-                <w:color w:val="auto"/>
-                <w:kern w:val="2"/>
-                <w:sz w:val="24"/>
-                <w:szCs w:val="24"/>
-                <w:lang w:val="en-AU" w:eastAsia="zh-CN" w:bidi="hi-IN"/>
-                <w:del w:id="152" w:author="Unknown Author" w:date="2021-04-04T23:45:33Z"/>
-              </w:rPr>
-            </w:pPr>
-            <w:del w:id="151" w:author="Unknown Author" w:date="2021-04-04T23:45:33Z">
-              <w:r>
-                <w:rPr>
-                  <w:rFonts w:eastAsia="NSimSun" w:cs="Arial"/>
-                  <w:iCs/>
-                  <w:color w:val="auto"/>
-                  <w:kern w:val="2"/>
-                  <w:sz w:val="24"/>
-                  <w:szCs w:val="24"/>
-                  <w:lang w:val="en-AU" w:eastAsia="zh-CN" w:bidi="hi-IN"/>
-                </w:rPr>
-              </w:r>
-            </w:del>
-          </w:p>
-        </w:tc>
-        <w:tc>
-          <w:tcPr>
-            <w:tcW w:w="1930" w:type="dxa"/>
-            <w:tcBorders>
-              <w:left w:val="single" w:sz="2" w:space="0" w:color="000000"/>
-              <w:bottom w:val="single" w:sz="2" w:space="0" w:color="000000"/>
-            </w:tcBorders>
-          </w:tcPr>
-          <w:p>
-            <w:pPr>
-              <w:pStyle w:val="Normal"/>
-              <w:keepLines/>
-              <w:rPr>
-                <w:rFonts w:eastAsia="NSimSun" w:cs="Arial"/>
-                <w:iCs/>
-                <w:color w:val="auto"/>
-                <w:kern w:val="2"/>
-                <w:sz w:val="24"/>
-                <w:szCs w:val="24"/>
-                <w:lang w:val="en-AU" w:eastAsia="zh-CN" w:bidi="hi-IN"/>
-                <w:del w:id="154" w:author="Unknown Author" w:date="2021-04-04T23:45:33Z"/>
-              </w:rPr>
-            </w:pPr>
-            <w:del w:id="153" w:author="Unknown Author" w:date="2021-04-04T23:45:33Z">
-              <w:r>
-                <w:rPr>
-                  <w:rFonts w:eastAsia="NSimSun" w:cs="Arial"/>
-                  <w:iCs/>
-                  <w:color w:val="auto"/>
-                  <w:kern w:val="2"/>
-                  <w:sz w:val="24"/>
-                  <w:szCs w:val="24"/>
-                  <w:lang w:val="en-AU" w:eastAsia="zh-CN" w:bidi="hi-IN"/>
-                </w:rPr>
-              </w:r>
-            </w:del>
-          </w:p>
-        </w:tc>
-        <w:tc>
-          <w:tcPr>
-            <w:tcW w:w="1927" w:type="dxa"/>
-            <w:tcBorders>
-              <w:left w:val="single" w:sz="2" w:space="0" w:color="000000"/>
-              <w:bottom w:val="single" w:sz="2" w:space="0" w:color="000000"/>
-            </w:tcBorders>
-          </w:tcPr>
-          <w:p>
-            <w:pPr>
-              <w:pStyle w:val="Normal"/>
-              <w:keepLines/>
-              <w:rPr>
-                <w:rFonts w:eastAsia="NSimSun" w:cs="Arial"/>
-                <w:iCs/>
-                <w:color w:val="auto"/>
-                <w:kern w:val="2"/>
-                <w:sz w:val="24"/>
-                <w:szCs w:val="24"/>
-                <w:lang w:val="en-AU" w:eastAsia="zh-CN" w:bidi="hi-IN"/>
-                <w:del w:id="156" w:author="Unknown Author" w:date="2021-04-04T23:45:33Z"/>
-              </w:rPr>
-            </w:pPr>
-            <w:del w:id="155" w:author="Unknown Author" w:date="2021-04-04T23:45:33Z">
-              <w:r>
-                <w:rPr>
-                  <w:rFonts w:eastAsia="NSimSun" w:cs="Arial"/>
-                  <w:iCs/>
-                  <w:color w:val="auto"/>
-                  <w:kern w:val="2"/>
-                  <w:sz w:val="24"/>
-                  <w:szCs w:val="24"/>
-                  <w:lang w:val="en-AU" w:eastAsia="zh-CN" w:bidi="hi-IN"/>
-                </w:rPr>
-              </w:r>
-            </w:del>
-          </w:p>
-        </w:tc>
-        <w:tc>
-          <w:tcPr>
-            <w:tcW w:w="1928" w:type="dxa"/>
-            <w:tcBorders>
-              <w:left w:val="single" w:sz="2" w:space="0" w:color="000000"/>
-              <w:bottom w:val="single" w:sz="2" w:space="0" w:color="000000"/>
-              <w:right w:val="single" w:sz="2" w:space="0" w:color="000000"/>
-            </w:tcBorders>
-          </w:tcPr>
-          <w:p>
-            <w:pPr>
-              <w:pStyle w:val="Normal"/>
-              <w:keepLines/>
-              <w:rPr>
-                <w:rFonts w:eastAsia="NSimSun" w:cs="Arial"/>
-                <w:iCs/>
-                <w:color w:val="auto"/>
-                <w:kern w:val="2"/>
-                <w:sz w:val="24"/>
-                <w:szCs w:val="24"/>
-                <w:lang w:val="en-AU" w:eastAsia="zh-CN" w:bidi="hi-IN"/>
-                <w:del w:id="158" w:author="Unknown Author" w:date="2021-04-04T23:45:33Z"/>
-              </w:rPr>
-            </w:pPr>
-            <w:del w:id="157" w:author="Unknown Author" w:date="2021-04-04T23:45:33Z">
-              <w:r>
-                <w:rPr>
-                  <w:rFonts w:eastAsia="NSimSun" w:cs="Arial"/>
-                  <w:iCs/>
-                  <w:color w:val="auto"/>
-                  <w:kern w:val="2"/>
-                  <w:sz w:val="24"/>
-                  <w:szCs w:val="24"/>
-                  <w:lang w:val="en-AU" w:eastAsia="zh-CN" w:bidi="hi-IN"/>
-                </w:rPr>
-              </w:r>
-            </w:del>
-          </w:p>
-        </w:tc>
-      </w:tr>
-      <w:tr>
-        <w:trPr>
-          <w:trHeight w:val="461" w:hRule="atLeast"/>
-          <w:cantSplit w:val="true"/>
-        </w:trPr>
-        <w:tc>
-          <w:tcPr>
-            <w:tcW w:w="1927" w:type="dxa"/>
-            <w:tcBorders>
-              <w:left w:val="single" w:sz="2" w:space="0" w:color="000000"/>
-              <w:bottom w:val="single" w:sz="2" w:space="0" w:color="000000"/>
-            </w:tcBorders>
-          </w:tcPr>
-          <w:p>
-            <w:pPr>
-              <w:pStyle w:val="Normal"/>
-              <w:keepLines/>
-              <w:rPr>
-                <w:rFonts w:eastAsia="NSimSun" w:cs="Arial"/>
-                <w:iCs/>
-                <w:color w:val="auto"/>
-                <w:kern w:val="2"/>
-                <w:sz w:val="24"/>
-                <w:szCs w:val="24"/>
-                <w:lang w:val="en-AU" w:eastAsia="zh-CN" w:bidi="hi-IN"/>
-                <w:del w:id="160" w:author="Unknown Author" w:date="2021-04-04T23:45:33Z"/>
-              </w:rPr>
-            </w:pPr>
-            <w:del w:id="159" w:author="Unknown Author" w:date="2021-04-04T23:45:33Z">
-              <w:r>
-                <w:rPr>
-                  <w:rFonts w:eastAsia="NSimSun" w:cs="Arial"/>
-                  <w:iCs/>
-                  <w:color w:val="auto"/>
-                  <w:kern w:val="2"/>
-                  <w:sz w:val="24"/>
-                  <w:szCs w:val="24"/>
-                  <w:lang w:val="en-AU" w:eastAsia="zh-CN" w:bidi="hi-IN"/>
-                </w:rPr>
-              </w:r>
-            </w:del>
-          </w:p>
-        </w:tc>
-        <w:tc>
-          <w:tcPr>
-            <w:tcW w:w="1925" w:type="dxa"/>
-            <w:tcBorders>
-              <w:left w:val="single" w:sz="2" w:space="0" w:color="000000"/>
-              <w:bottom w:val="single" w:sz="2" w:space="0" w:color="000000"/>
-            </w:tcBorders>
-          </w:tcPr>
-          <w:p>
-            <w:pPr>
-              <w:pStyle w:val="Normal"/>
-              <w:keepLines/>
-              <w:rPr>
-                <w:rFonts w:eastAsia="NSimSun" w:cs="Arial"/>
-                <w:iCs/>
-                <w:color w:val="auto"/>
-                <w:kern w:val="2"/>
-                <w:sz w:val="24"/>
-                <w:szCs w:val="24"/>
-                <w:lang w:val="en-AU" w:eastAsia="zh-CN" w:bidi="hi-IN"/>
-                <w:del w:id="162" w:author="Unknown Author" w:date="2021-04-04T23:45:33Z"/>
-              </w:rPr>
-            </w:pPr>
-            <w:del w:id="161" w:author="Unknown Author" w:date="2021-04-04T23:45:33Z">
-              <w:r>
-                <w:rPr>
-                  <w:rFonts w:eastAsia="NSimSun" w:cs="Arial"/>
-                  <w:iCs/>
-                  <w:color w:val="auto"/>
-                  <w:kern w:val="2"/>
-                  <w:sz w:val="24"/>
-                  <w:szCs w:val="24"/>
-                  <w:lang w:val="en-AU" w:eastAsia="zh-CN" w:bidi="hi-IN"/>
-                </w:rPr>
-              </w:r>
-            </w:del>
-          </w:p>
-        </w:tc>
-        <w:tc>
-          <w:tcPr>
-            <w:tcW w:w="1930" w:type="dxa"/>
-            <w:tcBorders>
-              <w:left w:val="single" w:sz="2" w:space="0" w:color="000000"/>
-              <w:bottom w:val="single" w:sz="2" w:space="0" w:color="000000"/>
-            </w:tcBorders>
-          </w:tcPr>
-          <w:p>
-            <w:pPr>
-              <w:pStyle w:val="Normal"/>
-              <w:keepLines/>
-              <w:rPr>
-                <w:rFonts w:eastAsia="NSimSun" w:cs="Arial"/>
-                <w:iCs/>
-                <w:color w:val="auto"/>
-                <w:kern w:val="2"/>
-                <w:sz w:val="24"/>
-                <w:szCs w:val="24"/>
-                <w:lang w:val="en-AU" w:eastAsia="zh-CN" w:bidi="hi-IN"/>
-                <w:del w:id="164" w:author="Unknown Author" w:date="2021-04-04T23:45:33Z"/>
-              </w:rPr>
-            </w:pPr>
-            <w:del w:id="163" w:author="Unknown Author" w:date="2021-04-04T23:45:33Z">
-              <w:r>
-                <w:rPr>
-                  <w:rFonts w:eastAsia="NSimSun" w:cs="Arial"/>
-                  <w:iCs/>
-                  <w:color w:val="auto"/>
-                  <w:kern w:val="2"/>
-                  <w:sz w:val="24"/>
-                  <w:szCs w:val="24"/>
-                  <w:lang w:val="en-AU" w:eastAsia="zh-CN" w:bidi="hi-IN"/>
-                </w:rPr>
-              </w:r>
-            </w:del>
-          </w:p>
-        </w:tc>
-        <w:tc>
-          <w:tcPr>
-            <w:tcW w:w="1927" w:type="dxa"/>
-            <w:tcBorders>
-              <w:left w:val="single" w:sz="2" w:space="0" w:color="000000"/>
-              <w:bottom w:val="single" w:sz="2" w:space="0" w:color="000000"/>
-            </w:tcBorders>
-          </w:tcPr>
-          <w:p>
-            <w:pPr>
-              <w:pStyle w:val="Normal"/>
-              <w:keepLines/>
-              <w:rPr>
-                <w:rFonts w:eastAsia="NSimSun" w:cs="Arial"/>
-                <w:iCs/>
-                <w:color w:val="auto"/>
-                <w:kern w:val="2"/>
-                <w:sz w:val="24"/>
-                <w:szCs w:val="24"/>
-                <w:lang w:val="en-AU" w:eastAsia="zh-CN" w:bidi="hi-IN"/>
-                <w:del w:id="166" w:author="Unknown Author" w:date="2021-04-04T23:45:33Z"/>
-              </w:rPr>
-            </w:pPr>
-            <w:del w:id="165" w:author="Unknown Author" w:date="2021-04-04T23:45:33Z">
-              <w:r>
-                <w:rPr>
-                  <w:rFonts w:eastAsia="NSimSun" w:cs="Arial"/>
-                  <w:iCs/>
-                  <w:color w:val="auto"/>
-                  <w:kern w:val="2"/>
-                  <w:sz w:val="24"/>
-                  <w:szCs w:val="24"/>
-                  <w:lang w:val="en-AU" w:eastAsia="zh-CN" w:bidi="hi-IN"/>
-                </w:rPr>
-              </w:r>
-            </w:del>
-          </w:p>
-        </w:tc>
-        <w:tc>
-          <w:tcPr>
-            <w:tcW w:w="1928" w:type="dxa"/>
-            <w:tcBorders>
-              <w:left w:val="single" w:sz="2" w:space="0" w:color="000000"/>
-              <w:bottom w:val="single" w:sz="2" w:space="0" w:color="000000"/>
-              <w:right w:val="single" w:sz="2" w:space="0" w:color="000000"/>
-            </w:tcBorders>
-          </w:tcPr>
-          <w:p>
-            <w:pPr>
-              <w:pStyle w:val="Normal"/>
-              <w:keepLines/>
-              <w:rPr>
-                <w:rFonts w:eastAsia="NSimSun" w:cs="Arial"/>
-                <w:iCs/>
-                <w:color w:val="auto"/>
-                <w:kern w:val="2"/>
-                <w:sz w:val="24"/>
-                <w:szCs w:val="24"/>
-                <w:lang w:val="en-AU" w:eastAsia="zh-CN" w:bidi="hi-IN"/>
-                <w:del w:id="168" w:author="Unknown Author" w:date="2021-04-04T23:45:33Z"/>
-              </w:rPr>
-            </w:pPr>
-            <w:del w:id="167" w:author="Unknown Author" w:date="2021-04-04T23:45:33Z">
-              <w:r>
-                <w:rPr>
-                  <w:rFonts w:eastAsia="NSimSun" w:cs="Arial"/>
-                  <w:iCs/>
-                  <w:color w:val="auto"/>
-                  <w:kern w:val="2"/>
-                  <w:sz w:val="24"/>
-                  <w:szCs w:val="24"/>
-                  <w:lang w:val="en-AU" w:eastAsia="zh-CN" w:bidi="hi-IN"/>
-                </w:rPr>
-              </w:r>
-            </w:del>
-          </w:p>
-        </w:tc>
-      </w:tr>
-    </w:tbl>
+      <w:r>
+        <w:rPr>
+          <w:rFonts w:eastAsia="Microsoft YaHei" w:cs="Arial"/>
+          <w:b/>
+          <w:bCs/>
+          <w:color w:val="auto"/>
+          <w:kern w:val="2"/>
+          <w:sz w:val="36"/>
+          <w:szCs w:val="36"/>
+          <w:lang w:val="en-AU" w:eastAsia="zh-CN" w:bidi="hi-IN"/>
+        </w:rPr>
+      </w:r>
+    </w:p>
     <w:p>
       <w:pPr>
         <w:pStyle w:val="Heading2"/>
         <w:numPr>
           <w:ilvl w:val="0"/>
-          <w:numId w:val="2"/>
+          <w:numId w:val="3"/>
         </w:numPr>
         <w:bidi w:val="0"/>
         <w:jc w:val="left"/>
         <w:rPr>
-          <w:del w:id="170" w:author="Unknown Author" w:date="2021-03-29T20:26:28Z"/>
+          <w:del w:id="80" w:author="Unknown Author" w:date="2021-03-29T20:26:28Z"/>
         </w:rPr>
       </w:pPr>
-      <w:del w:id="169" w:author="Unknown Author" w:date="2021-03-30T23:01:09Z">
+      <w:del w:id="79" w:author="Unknown Author" w:date="2021-03-30T23:01:09Z">
         <w:bookmarkStart w:id="12" w:name="__RefHeading___Toc6297_3975847811"/>
         <w:bookmarkEnd w:id="12"/>
         <w:r>
@@ -4825,7 +3255,7 @@
         <w:pStyle w:val="Heading2"/>
         <w:numPr>
           <w:ilvl w:val="0"/>
-          <w:numId w:val="2"/>
+          <w:numId w:val="3"/>
         </w:numPr>
         <w:bidi w:val="0"/>
         <w:jc w:val="left"/>
@@ -4841,7 +3271,7 @@
           <w:lang w:val="en-AU" w:eastAsia="zh-CN" w:bidi="hi-IN"/>
         </w:rPr>
       </w:pPr>
-      <w:ins w:id="171" w:author="Unknown Author" w:date="2021-04-04T23:45:40Z">
+      <w:ins w:id="81" w:author="Unknown Author" w:date="2021-04-04T23:45:40Z">
         <w:bookmarkStart w:id="13" w:name="__RefHeading___Toc1314_665578616"/>
         <w:bookmarkEnd w:id="13"/>
         <w:r>
@@ -4864,13 +3294,13 @@
         <w:pStyle w:val="Heading2"/>
         <w:numPr>
           <w:ilvl w:val="1"/>
-          <w:numId w:val="2"/>
+          <w:numId w:val="3"/>
         </w:numPr>
         <w:bidi w:val="0"/>
         <w:jc w:val="left"/>
         <w:rPr/>
       </w:pPr>
-      <w:del w:id="172" w:author="Unknown Author" w:date="2021-03-30T23:01:22Z">
+      <w:del w:id="82" w:author="Unknown Author" w:date="2021-03-30T23:01:22Z">
         <w:bookmarkStart w:id="14" w:name="__RefHeading___Toc6319_3975847811"/>
         <w:bookmarkEnd w:id="14"/>
         <w:r>
@@ -4887,7 +3317,7 @@
           <w:delText>Business Requirements</w:delText>
         </w:r>
       </w:del>
-      <w:ins w:id="173" w:author="Unknown Author" w:date="2021-04-05T00:06:34Z">
+      <w:ins w:id="83" w:author="Unknown Author" w:date="2021-04-05T00:06:34Z">
         <w:r>
           <w:rPr>
             <w:rFonts w:eastAsia="Microsoft YaHei" w:cs="Arial"/>
@@ -4909,7 +3339,7 @@
         <w:jc w:val="both"/>
         <w:rPr/>
       </w:pPr>
-      <w:ins w:id="175" w:author="Unknown Author" w:date="2021-03-29T22:27:26Z">
+      <w:ins w:id="84" w:author="Unknown Author" w:date="2021-03-29T22:27:26Z">
         <w:r>
           <w:rPr/>
           <w:tab/>
@@ -4954,7 +3384,7 @@
             <w:r>
               <w:rPr/>
               <w:drawing>
-                <wp:anchor behindDoc="0" distT="0" distB="0" distL="0" distR="0" simplePos="0" locked="0" layoutInCell="1" allowOverlap="1" relativeHeight="11">
+                <wp:anchor behindDoc="0" distT="0" distB="0" distL="0" distR="0" simplePos="0" locked="0" layoutInCell="1" allowOverlap="1" relativeHeight="13">
                   <wp:simplePos x="0" y="0"/>
                   <wp:positionH relativeFrom="column">
                     <wp:align>center</wp:align>
@@ -4964,7 +3394,7 @@
                   </wp:positionV>
                   <wp:extent cx="6049645" cy="6229350"/>
                   <wp:effectExtent l="0" t="0" r="0" b="0"/>
-                  <wp:wrapSquare wrapText="largest"/>
+                  <wp:wrapTopAndBottom/>
                   <wp:docPr id="10" name="Image10" descr=""/>
                   <wp:cNvGraphicFramePr>
                     <a:graphicFrameLocks xmlns:a="http://schemas.openxmlformats.org/drawingml/2006/main" noChangeAspect="1"/>
@@ -4980,7 +3410,7 @@
                         </pic:nvPicPr>
                         <pic:blipFill>
                           <a:blip r:embed="rId11"/>
-                          <a:srcRect l="0" t="0" r="7" b="38423"/>
+                          <a:srcRect l="0" t="0" r="7" b="38431"/>
                           <a:stretch>
                             <a:fillRect/>
                           </a:stretch>
@@ -5021,25 +3451,13 @@
               <w:jc w:val="center"/>
               <w:rPr/>
             </w:pPr>
-            <w:ins w:id="176" w:author="Unknown Author" w:date="2021-04-04T00:34:10Z">
+            <w:ins w:id="85" w:author="Unknown Author" w:date="2021-04-04T00:34:10Z">
               <w:r>
                 <w:rPr/>
-                <w:t>Figure 1</w:t>
+                <w:t xml:space="preserve">Figure 10 – </w:t>
               </w:r>
             </w:ins>
-            <w:ins w:id="177" w:author="Unknown Author" w:date="2021-04-04T00:34:10Z">
-              <w:r>
-                <w:rPr/>
-                <w:t>0</w:t>
-              </w:r>
-            </w:ins>
-            <w:ins w:id="178" w:author="Unknown Author" w:date="2021-04-04T00:34:10Z">
-              <w:r>
-                <w:rPr/>
-                <w:t xml:space="preserve"> – </w:t>
-              </w:r>
-            </w:ins>
-            <w:ins w:id="179" w:author="Unknown Author" w:date="2021-04-05T00:08:19Z">
+            <w:ins w:id="86" w:author="Unknown Author" w:date="2021-04-05T00:08:19Z">
               <w:r>
                 <w:rPr>
                   <w:rFonts w:eastAsia="NSimSun" w:cs="Arial"/>
@@ -5071,10 +3489,10 @@
           <w:sz w:val="36"/>
           <w:szCs w:val="36"/>
           <w:lang w:val="en-AU" w:eastAsia="zh-CN" w:bidi="hi-IN"/>
-          <w:ins w:id="181" w:author="Unknown Author" w:date="2021-04-05T00:09:07Z"/>
+          <w:ins w:id="88" w:author="Unknown Author" w:date="2021-04-05T00:09:07Z"/>
         </w:rPr>
       </w:pPr>
-      <w:ins w:id="180" w:author="Unknown Author" w:date="2021-04-05T00:09:07Z">
+      <w:ins w:id="87" w:author="Unknown Author" w:date="2021-04-05T00:09:07Z">
         <w:r>
           <w:rPr>
             <w:rFonts w:eastAsia="Microsoft YaHei" w:cs="Arial" w:ascii="Liberation Sans" w:hAnsi="Liberation Sans"/>
@@ -5104,10 +3522,10 @@
           <w:sz w:val="36"/>
           <w:szCs w:val="36"/>
           <w:lang w:val="en-AU" w:eastAsia="zh-CN" w:bidi="hi-IN"/>
-          <w:ins w:id="183" w:author="Unknown Author" w:date="2021-04-05T00:09:07Z"/>
+          <w:ins w:id="90" w:author="Unknown Author" w:date="2021-04-05T00:09:07Z"/>
         </w:rPr>
       </w:pPr>
-      <w:ins w:id="182" w:author="Unknown Author" w:date="2021-04-05T00:09:07Z">
+      <w:ins w:id="89" w:author="Unknown Author" w:date="2021-04-05T00:09:07Z">
         <w:r>
           <w:rPr>
             <w:rFonts w:eastAsia="Microsoft YaHei" w:cs="Arial" w:ascii="Liberation Sans" w:hAnsi="Liberation Sans"/>
@@ -5137,10 +3555,10 @@
           <w:sz w:val="36"/>
           <w:szCs w:val="36"/>
           <w:lang w:val="en-AU" w:eastAsia="zh-CN" w:bidi="hi-IN"/>
-          <w:ins w:id="185" w:author="Unknown Author" w:date="2021-04-05T00:08:49Z"/>
+          <w:ins w:id="92" w:author="Unknown Author" w:date="2021-04-05T00:08:49Z"/>
         </w:rPr>
       </w:pPr>
-      <w:ins w:id="184" w:author="Unknown Author" w:date="2021-04-05T00:08:49Z">
+      <w:ins w:id="91" w:author="Unknown Author" w:date="2021-04-05T00:08:49Z">
         <w:r>
           <w:rPr>
             <w:rFonts w:eastAsia="Microsoft YaHei" w:cs="Arial" w:ascii="Liberation Sans" w:hAnsi="Liberation Sans"/>
@@ -5160,7 +3578,7 @@
         <w:pStyle w:val="Heading2"/>
         <w:numPr>
           <w:ilvl w:val="1"/>
-          <w:numId w:val="2"/>
+          <w:numId w:val="3"/>
         </w:numPr>
         <w:bidi w:val="0"/>
         <w:jc w:val="left"/>
@@ -5174,10 +3592,10 @@
           <w:sz w:val="32"/>
           <w:szCs w:val="32"/>
           <w:lang w:val="en-AU" w:eastAsia="zh-CN" w:bidi="hi-IN"/>
-          <w:ins w:id="188" w:author="Unknown Author" w:date="2021-04-05T00:08:49Z"/>
+          <w:ins w:id="94" w:author="Unknown Author" w:date="2021-04-05T00:08:49Z"/>
         </w:rPr>
       </w:pPr>
-      <w:ins w:id="186" w:author="Unknown Author" w:date="2021-04-05T00:08:49Z">
+      <w:ins w:id="93" w:author="Unknown Author" w:date="2021-04-05T00:08:49Z">
         <w:bookmarkStart w:id="15" w:name="__RefHeading___Toc6319_39758478111"/>
         <w:bookmarkEnd w:id="15"/>
         <w:r>
@@ -5191,22 +3609,7 @@
             <w:szCs w:val="32"/>
             <w:lang w:val="en-AU" w:eastAsia="zh-CN" w:bidi="hi-IN"/>
           </w:rPr>
-          <w:t>L</w:t>
-        </w:r>
-      </w:ins>
-      <w:ins w:id="187" w:author="Unknown Author" w:date="2021-04-05T00:08:49Z">
-        <w:r>
-          <w:rPr>
-            <w:rFonts w:eastAsia="Microsoft YaHei" w:cs="Arial"/>
-            <w:b/>
-            <w:bCs/>
-            <w:color w:val="auto"/>
-            <w:kern w:val="2"/>
-            <w:sz w:val="32"/>
-            <w:szCs w:val="32"/>
-            <w:lang w:val="en-AU" w:eastAsia="zh-CN" w:bidi="hi-IN"/>
-          </w:rPr>
-          <w:t>egal Notice</w:t>
+          <w:t>Legal Notice</w:t>
         </w:r>
       </w:ins>
     </w:p>
@@ -5268,7 +3671,7 @@
             <w:r>
               <w:rPr/>
               <w:drawing>
-                <wp:anchor behindDoc="0" distT="0" distB="0" distL="0" distR="0" simplePos="0" locked="0" layoutInCell="1" allowOverlap="1" relativeHeight="12">
+                <wp:anchor behindDoc="0" distT="0" distB="0" distL="0" distR="0" simplePos="0" locked="0" layoutInCell="1" allowOverlap="1" relativeHeight="11">
                   <wp:simplePos x="0" y="0"/>
                   <wp:positionH relativeFrom="column">
                     <wp:align>center</wp:align>
@@ -5294,7 +3697,7 @@
                         </pic:nvPicPr>
                         <pic:blipFill>
                           <a:blip r:embed="rId12"/>
-                          <a:srcRect l="0" t="0" r="7" b="45976"/>
+                          <a:srcRect l="0" t="0" r="7" b="45990"/>
                           <a:stretch>
                             <a:fillRect/>
                           </a:stretch>
@@ -5340,25 +3743,13 @@
               <w:jc w:val="center"/>
               <w:rPr/>
             </w:pPr>
-            <w:ins w:id="189" w:author="Unknown Author" w:date="2021-04-05T00:08:49Z">
+            <w:ins w:id="95" w:author="Unknown Author" w:date="2021-04-05T00:08:49Z">
               <w:r>
                 <w:rPr/>
-                <w:t>Figure 1</w:t>
+                <w:t xml:space="preserve">Figure 11 – </w:t>
               </w:r>
             </w:ins>
-            <w:ins w:id="190" w:author="Unknown Author" w:date="2021-04-05T00:08:49Z">
-              <w:r>
-                <w:rPr/>
-                <w:t>1</w:t>
-              </w:r>
-            </w:ins>
-            <w:ins w:id="191" w:author="Unknown Author" w:date="2021-04-05T00:08:49Z">
-              <w:r>
-                <w:rPr/>
-                <w:t xml:space="preserve"> – </w:t>
-              </w:r>
-            </w:ins>
-            <w:ins w:id="192" w:author="Unknown Author" w:date="2021-04-05T00:09:16Z">
+            <w:ins w:id="96" w:author="Unknown Author" w:date="2021-04-05T00:09:16Z">
               <w:r>
                 <w:rPr>
                   <w:rFonts w:eastAsia="NSimSun" w:cs="Arial"/>
@@ -5380,7 +3771,7 @@
         <w:pStyle w:val="Heading2"/>
         <w:numPr>
           <w:ilvl w:val="1"/>
-          <w:numId w:val="2"/>
+          <w:numId w:val="3"/>
         </w:numPr>
         <w:rPr>
           <w:rFonts w:ascii="Liberation Sans" w:hAnsi="Liberation Sans" w:eastAsia="Microsoft YaHei" w:cs="Arial"/>
@@ -5394,7 +3785,7 @@
           <w:lang w:val="en-AU" w:eastAsia="zh-CN" w:bidi="hi-IN"/>
         </w:rPr>
       </w:pPr>
-      <w:ins w:id="193" w:author="Unknown Author" w:date="2021-04-05T00:10:55Z">
+      <w:ins w:id="97" w:author="Unknown Author" w:date="2021-04-05T00:10:55Z">
         <w:bookmarkStart w:id="16" w:name="__RefHeading___Toc1324_665578616"/>
         <w:bookmarkEnd w:id="16"/>
         <w:r>
@@ -5447,7 +3838,7 @@
             <w:r>
               <w:rPr/>
               <w:drawing>
-                <wp:anchor behindDoc="0" distT="0" distB="0" distL="0" distR="0" simplePos="0" locked="0" layoutInCell="1" allowOverlap="1" relativeHeight="13">
+                <wp:anchor behindDoc="0" distT="0" distB="0" distL="0" distR="0" simplePos="0" locked="0" layoutInCell="1" allowOverlap="1" relativeHeight="12">
                   <wp:simplePos x="0" y="0"/>
                   <wp:positionH relativeFrom="column">
                     <wp:align>center</wp:align>
@@ -5473,7 +3864,7 @@
                         </pic:nvPicPr>
                         <pic:blipFill>
                           <a:blip r:embed="rId13"/>
-                          <a:srcRect l="0" t="0" r="-1372" b="30033"/>
+                          <a:srcRect l="0" t="0" r="-1372" b="30041"/>
                           <a:stretch>
                             <a:fillRect/>
                           </a:stretch>
@@ -5518,13 +3909,13 @@
               <w:jc w:val="center"/>
               <w:rPr/>
             </w:pPr>
-            <w:ins w:id="194" w:author="Unknown Author" w:date="2021-04-05T00:10:55Z">
+            <w:ins w:id="98" w:author="Unknown Author" w:date="2021-04-05T00:10:55Z">
               <w:r>
                 <w:rPr/>
                 <w:t xml:space="preserve">Figure </w:t>
               </w:r>
             </w:ins>
-            <w:ins w:id="195" w:author="Unknown Author" w:date="2021-04-05T00:10:55Z">
+            <w:ins w:id="99" w:author="Unknown Author" w:date="2021-04-05T00:10:55Z">
               <w:r>
                 <w:rPr>
                   <w:rFonts w:eastAsia="NSimSun" w:cs="Arial"/>
@@ -5537,13 +3928,13 @@
                 <w:t>12</w:t>
               </w:r>
             </w:ins>
-            <w:ins w:id="196" w:author="Unknown Author" w:date="2021-04-05T00:10:55Z">
+            <w:ins w:id="100" w:author="Unknown Author" w:date="2021-04-05T00:10:55Z">
               <w:r>
                 <w:rPr/>
                 <w:t xml:space="preserve"> – </w:t>
               </w:r>
             </w:ins>
-            <w:ins w:id="197" w:author="Unknown Author" w:date="2021-04-05T00:14:41Z">
+            <w:ins w:id="101" w:author="Unknown Author" w:date="2021-04-05T00:14:41Z">
               <w:r>
                 <w:rPr>
                   <w:rFonts w:eastAsia="NSimSun" w:cs="Arial"/>
@@ -5566,7 +3957,7 @@
         <w:widowControl/>
         <w:numPr>
           <w:ilvl w:val="2"/>
-          <w:numId w:val="2"/>
+          <w:numId w:val="3"/>
         </w:numPr>
         <w:bidi w:val="0"/>
         <w:spacing w:lineRule="auto" w:line="276" w:before="0" w:after="140"/>
@@ -5581,10 +3972,10 @@
           <w:sz w:val="32"/>
           <w:szCs w:val="32"/>
           <w:lang w:val="en-AU" w:eastAsia="zh-CN" w:bidi="hi-IN"/>
-          <w:del w:id="199" w:author="Unknown Author" w:date="2021-03-30T23:01:58Z"/>
+          <w:del w:id="103" w:author="Unknown Author" w:date="2021-03-30T23:01:58Z"/>
         </w:rPr>
       </w:pPr>
-      <w:del w:id="198" w:author="Unknown Author" w:date="2021-03-30T23:01:58Z">
+      <w:del w:id="102" w:author="Unknown Author" w:date="2021-03-30T23:01:58Z">
         <w:r>
           <w:rPr>
             <w:rFonts w:eastAsia="Microsoft YaHei" w:cs="Arial" w:ascii="Liberation Sans" w:hAnsi="Liberation Sans"/>
@@ -5611,10 +4002,10 @@
           <w:bCs/>
           <w:sz w:val="32"/>
           <w:szCs w:val="32"/>
-          <w:del w:id="201" w:author="Unknown Author" w:date="2021-03-30T23:01:58Z"/>
+          <w:del w:id="105" w:author="Unknown Author" w:date="2021-03-30T23:01:58Z"/>
         </w:rPr>
       </w:pPr>
-      <w:del w:id="200" w:author="Unknown Author" w:date="2021-03-30T23:01:58Z">
+      <w:del w:id="104" w:author="Unknown Author" w:date="2021-03-30T23:01:58Z">
         <w:r>
           <w:rPr>
             <w:rFonts w:eastAsia="Microsoft YaHei" w:cs="Arial" w:ascii="Liberation Sans" w:hAnsi="Liberation Sans"/>
@@ -5631,13 +4022,13 @@
         <w:pStyle w:val="Heading3"/>
         <w:numPr>
           <w:ilvl w:val="2"/>
-          <w:numId w:val="2"/>
+          <w:numId w:val="3"/>
         </w:numPr>
         <w:rPr>
-          <w:del w:id="203" w:author="Unknown Author" w:date="2021-03-30T23:01:58Z"/>
+          <w:del w:id="107" w:author="Unknown Author" w:date="2021-03-30T23:01:58Z"/>
         </w:rPr>
       </w:pPr>
-      <w:del w:id="202" w:author="Unknown Author" w:date="2021-03-30T23:01:58Z">
+      <w:del w:id="106" w:author="Unknown Author" w:date="2021-03-30T23:01:58Z">
         <w:bookmarkStart w:id="17" w:name="__RefHeading___Toc3577_34277145861111111"/>
         <w:bookmarkEnd w:id="17"/>
         <w:r>
@@ -5657,10 +4048,10 @@
           <w:bCs/>
           <w:sz w:val="32"/>
           <w:szCs w:val="32"/>
-          <w:del w:id="205" w:author="Unknown Author" w:date="2021-03-30T23:01:58Z"/>
+          <w:del w:id="109" w:author="Unknown Author" w:date="2021-03-30T23:01:58Z"/>
         </w:rPr>
       </w:pPr>
-      <w:del w:id="204" w:author="Unknown Author" w:date="2021-03-30T23:01:58Z">
+      <w:del w:id="108" w:author="Unknown Author" w:date="2021-03-30T23:01:58Z">
         <w:r>
           <w:rPr>
             <w:rFonts w:eastAsia="Microsoft YaHei" w:cs="Arial" w:ascii="Liberation Sans" w:hAnsi="Liberation Sans"/>
@@ -5677,13 +4068,13 @@
         <w:pStyle w:val="Heading3"/>
         <w:numPr>
           <w:ilvl w:val="2"/>
-          <w:numId w:val="2"/>
+          <w:numId w:val="3"/>
         </w:numPr>
         <w:rPr>
-          <w:del w:id="207" w:author="Unknown Author" w:date="2021-03-30T23:01:58Z"/>
+          <w:del w:id="111" w:author="Unknown Author" w:date="2021-03-30T23:01:58Z"/>
         </w:rPr>
       </w:pPr>
-      <w:del w:id="206" w:author="Unknown Author" w:date="2021-03-30T23:01:58Z">
+      <w:del w:id="110" w:author="Unknown Author" w:date="2021-03-30T23:01:58Z">
         <w:bookmarkStart w:id="18" w:name="__RefHeading___Toc3579_34277145861111111"/>
         <w:bookmarkEnd w:id="18"/>
         <w:r>
@@ -5703,10 +4094,10 @@
           <w:bCs/>
           <w:sz w:val="32"/>
           <w:szCs w:val="32"/>
-          <w:del w:id="209" w:author="Unknown Author" w:date="2021-03-30T23:01:58Z"/>
+          <w:del w:id="113" w:author="Unknown Author" w:date="2021-03-30T23:01:58Z"/>
         </w:rPr>
       </w:pPr>
-      <w:del w:id="208" w:author="Unknown Author" w:date="2021-03-30T23:01:58Z">
+      <w:del w:id="112" w:author="Unknown Author" w:date="2021-03-30T23:01:58Z">
         <w:r>
           <w:rPr>
             <w:rFonts w:eastAsia="Microsoft YaHei" w:cs="Arial" w:ascii="Liberation Sans" w:hAnsi="Liberation Sans"/>
@@ -5723,13 +4114,13 @@
         <w:pStyle w:val="Heading3"/>
         <w:numPr>
           <w:ilvl w:val="2"/>
-          <w:numId w:val="2"/>
+          <w:numId w:val="3"/>
         </w:numPr>
         <w:rPr>
-          <w:del w:id="211" w:author="Unknown Author" w:date="2021-03-30T23:01:58Z"/>
+          <w:del w:id="115" w:author="Unknown Author" w:date="2021-03-30T23:01:58Z"/>
         </w:rPr>
       </w:pPr>
-      <w:del w:id="210" w:author="Unknown Author" w:date="2021-03-30T23:01:58Z">
+      <w:del w:id="114" w:author="Unknown Author" w:date="2021-03-30T23:01:58Z">
         <w:bookmarkStart w:id="19" w:name="__RefHeading___Toc3581_34277145861111111"/>
         <w:bookmarkEnd w:id="19"/>
         <w:r>
@@ -5748,10 +4139,10 @@
           <w:bCs/>
           <w:sz w:val="32"/>
           <w:szCs w:val="32"/>
-          <w:del w:id="213" w:author="Unknown Author" w:date="2021-03-30T23:01:58Z"/>
+          <w:del w:id="117" w:author="Unknown Author" w:date="2021-03-30T23:01:58Z"/>
         </w:rPr>
       </w:pPr>
-      <w:del w:id="212" w:author="Unknown Author" w:date="2021-03-30T23:01:58Z">
+      <w:del w:id="116" w:author="Unknown Author" w:date="2021-03-30T23:01:58Z">
         <w:r>
           <w:rPr>
             <w:rFonts w:eastAsia="Microsoft YaHei" w:cs="Arial" w:ascii="Liberation Sans" w:hAnsi="Liberation Sans"/>
@@ -5775,10 +4166,10 @@
           <w:bCs/>
           <w:sz w:val="32"/>
           <w:szCs w:val="32"/>
-          <w:del w:id="215" w:author="Unknown Author" w:date="2021-03-30T23:01:58Z"/>
+          <w:del w:id="119" w:author="Unknown Author" w:date="2021-03-30T23:01:58Z"/>
         </w:rPr>
       </w:pPr>
-      <w:del w:id="214" w:author="Unknown Author" w:date="2021-03-30T23:01:58Z">
+      <w:del w:id="118" w:author="Unknown Author" w:date="2021-03-30T23:01:58Z">
         <w:r>
           <w:rPr>
             <w:rFonts w:eastAsia="Microsoft YaHei" w:cs="Arial" w:ascii="Liberation Sans" w:hAnsi="Liberation Sans"/>
@@ -5796,7 +4187,7 @@
         <w:widowControl/>
         <w:numPr>
           <w:ilvl w:val="2"/>
-          <w:numId w:val="2"/>
+          <w:numId w:val="3"/>
         </w:numPr>
         <w:bidi w:val="0"/>
         <w:spacing w:lineRule="auto" w:line="276" w:before="0" w:after="140"/>
@@ -5812,10 +4203,10 @@
           <w:sz w:val="32"/>
           <w:szCs w:val="32"/>
           <w:lang w:val="en-AU" w:eastAsia="zh-CN" w:bidi="hi-IN"/>
-          <w:del w:id="217" w:author="Unknown Author" w:date="2021-03-29T22:37:10Z"/>
+          <w:del w:id="121" w:author="Unknown Author" w:date="2021-03-29T22:37:10Z"/>
         </w:rPr>
       </w:pPr>
-      <w:del w:id="216" w:author="Unknown Author" w:date="2021-03-29T22:37:10Z">
+      <w:del w:id="120" w:author="Unknown Author" w:date="2021-03-29T22:37:10Z">
         <w:r>
           <w:rPr>
             <w:rFonts w:eastAsia="Microsoft YaHei" w:cs="Arial" w:ascii="Liberation Sans" w:hAnsi="Liberation Sans"/>
@@ -5836,7 +4227,7 @@
         <w:widowControl/>
         <w:numPr>
           <w:ilvl w:val="2"/>
-          <w:numId w:val="2"/>
+          <w:numId w:val="3"/>
         </w:numPr>
         <w:bidi w:val="0"/>
         <w:spacing w:lineRule="auto" w:line="276" w:before="0" w:after="140"/>
@@ -5851,10 +4242,10 @@
           <w:sz w:val="32"/>
           <w:szCs w:val="32"/>
           <w:lang w:val="en-AU" w:eastAsia="zh-CN" w:bidi="hi-IN"/>
-          <w:del w:id="220" w:author="Unknown Author" w:date="2021-03-30T23:01:58Z"/>
+          <w:del w:id="124" w:author="Unknown Author" w:date="2021-03-30T23:01:58Z"/>
         </w:rPr>
       </w:pPr>
-      <w:del w:id="218" w:author="Unknown Author" w:date="2021-03-30T23:01:58Z">
+      <w:del w:id="122" w:author="Unknown Author" w:date="2021-03-30T23:01:58Z">
         <w:r>
           <w:rPr>
             <w:rFonts w:eastAsia="Microsoft YaHei" w:cs="Arial" w:ascii="Liberation Sans" w:hAnsi="Liberation Sans"/>
@@ -5869,7 +4260,7 @@
           <w:delText xml:space="preserve"> </w:delText>
         </w:r>
       </w:del>
-      <w:del w:id="219" w:author="Unknown Author" w:date="2021-03-30T23:01:58Z">
+      <w:del w:id="123" w:author="Unknown Author" w:date="2021-03-30T23:01:58Z">
         <w:r>
           <w:rPr>
             <w:rFonts w:eastAsia="Microsoft YaHei" w:cs="Arial" w:ascii="Liberation Sans" w:hAnsi="Liberation Sans"/>
@@ -5894,10 +4285,10 @@
         <w:ind w:left="0" w:right="0" w:hanging="0"/>
         <w:jc w:val="left"/>
         <w:rPr>
-          <w:del w:id="222" w:author="Unknown Author" w:date="2021-03-30T23:01:58Z"/>
+          <w:del w:id="126" w:author="Unknown Author" w:date="2021-03-30T23:01:58Z"/>
         </w:rPr>
       </w:pPr>
-      <w:del w:id="221" w:author="Unknown Author" w:date="2021-03-30T23:01:58Z">
+      <w:del w:id="125" w:author="Unknown Author" w:date="2021-03-30T23:01:58Z">
         <w:r>
           <w:rPr/>
           <w:delText>IT Infrastructure</w:delText>
@@ -5912,10 +4303,10 @@
         <w:spacing w:lineRule="auto" w:line="276" w:before="0" w:after="140"/>
         <w:jc w:val="left"/>
         <w:rPr>
-          <w:del w:id="224" w:author="Unknown Author" w:date="2021-03-30T23:01:58Z"/>
+          <w:del w:id="128" w:author="Unknown Author" w:date="2021-03-30T23:01:58Z"/>
         </w:rPr>
       </w:pPr>
-      <w:del w:id="223" w:author="Unknown Author" w:date="2021-03-30T23:01:58Z">
+      <w:del w:id="127" w:author="Unknown Author" w:date="2021-03-30T23:01:58Z">
         <w:r>
           <w:rPr/>
           <w:tab/>
@@ -5941,10 +4332,10 @@
           <w:sz w:val="32"/>
           <w:szCs w:val="32"/>
           <w:lang w:val="en-AU" w:eastAsia="zh-CN" w:bidi="hi-IN"/>
-          <w:del w:id="226" w:author="Unknown Author" w:date="2021-03-30T23:01:58Z"/>
+          <w:del w:id="130" w:author="Unknown Author" w:date="2021-03-30T23:01:58Z"/>
         </w:rPr>
       </w:pPr>
-      <w:del w:id="225" w:author="Unknown Author" w:date="2021-03-30T23:01:58Z">
+      <w:del w:id="129" w:author="Unknown Author" w:date="2021-03-30T23:01:58Z">
         <w:r>
           <w:rPr>
             <w:rFonts w:eastAsia="Microsoft YaHei" w:cs="Arial"/>
@@ -5966,7 +4357,7 @@
         <w:widowControl/>
         <w:numPr>
           <w:ilvl w:val="2"/>
-          <w:numId w:val="2"/>
+          <w:numId w:val="3"/>
         </w:numPr>
         <w:bidi w:val="0"/>
         <w:spacing w:lineRule="auto" w:line="276" w:before="0" w:after="140"/>
@@ -5981,10 +4372,10 @@
           <w:sz w:val="32"/>
           <w:szCs w:val="32"/>
           <w:lang w:val="en-AU" w:eastAsia="zh-CN" w:bidi="hi-IN"/>
-          <w:del w:id="228" w:author="Unknown Author" w:date="2021-03-30T23:01:58Z"/>
+          <w:del w:id="132" w:author="Unknown Author" w:date="2021-03-30T23:01:58Z"/>
         </w:rPr>
       </w:pPr>
-      <w:del w:id="227" w:author="Unknown Author" w:date="2021-03-29T22:26:18Z">
+      <w:del w:id="131" w:author="Unknown Author" w:date="2021-03-29T22:26:18Z">
         <w:r>
           <w:rPr>
             <w:rFonts w:eastAsia="Microsoft YaHei" w:cs="Arial" w:ascii="Liberation Sans" w:hAnsi="Liberation Sans"/>
@@ -6018,10 +4409,10 @@
           <w:sz w:val="32"/>
           <w:szCs w:val="32"/>
           <w:lang w:val="en-AU" w:eastAsia="zh-CN" w:bidi="hi-IN"/>
-          <w:del w:id="230" w:author="Unknown Author" w:date="2021-03-30T23:01:58Z"/>
+          <w:del w:id="134" w:author="Unknown Author" w:date="2021-03-30T23:01:58Z"/>
         </w:rPr>
       </w:pPr>
-      <w:del w:id="229" w:author="Unknown Author" w:date="2021-03-30T23:01:58Z">
+      <w:del w:id="133" w:author="Unknown Author" w:date="2021-03-30T23:01:58Z">
         <w:r>
           <w:rPr>
             <w:rFonts w:eastAsia="Microsoft YaHei" w:cs="Arial"/>
@@ -6045,10 +4436,10 @@
         <w:spacing w:lineRule="auto" w:line="276" w:before="0" w:after="140"/>
         <w:jc w:val="left"/>
         <w:rPr>
-          <w:del w:id="232" w:author="Unknown Author" w:date="2021-03-30T23:01:58Z"/>
+          <w:del w:id="136" w:author="Unknown Author" w:date="2021-03-30T23:01:58Z"/>
         </w:rPr>
       </w:pPr>
-      <w:del w:id="231" w:author="Unknown Author" w:date="2021-03-30T23:01:58Z">
+      <w:del w:id="135" w:author="Unknown Author" w:date="2021-03-30T23:01:58Z">
         <w:r>
           <w:rPr/>
         </w:r>
@@ -6072,10 +4463,10 @@
           <w:sz w:val="32"/>
           <w:szCs w:val="32"/>
           <w:lang w:val="en-AU" w:eastAsia="zh-CN" w:bidi="hi-IN"/>
-          <w:del w:id="234" w:author="Unknown Author" w:date="2021-03-30T23:01:58Z"/>
+          <w:del w:id="138" w:author="Unknown Author" w:date="2021-03-30T23:01:58Z"/>
         </w:rPr>
       </w:pPr>
-      <w:del w:id="233" w:author="Unknown Author" w:date="2021-03-30T23:01:58Z">
+      <w:del w:id="137" w:author="Unknown Author" w:date="2021-03-30T23:01:58Z">
         <w:r>
           <w:rPr>
             <w:rFonts w:eastAsia="Microsoft YaHei" w:cs="Arial"/>
@@ -6099,10 +4490,10 @@
         <w:spacing w:lineRule="auto" w:line="276" w:before="0" w:after="140"/>
         <w:jc w:val="left"/>
         <w:rPr>
-          <w:del w:id="236" w:author="Unknown Author" w:date="2021-03-30T23:01:58Z"/>
+          <w:del w:id="140" w:author="Unknown Author" w:date="2021-03-30T23:01:58Z"/>
         </w:rPr>
       </w:pPr>
-      <w:del w:id="235" w:author="Unknown Author" w:date="2021-03-30T23:01:58Z">
+      <w:del w:id="139" w:author="Unknown Author" w:date="2021-03-30T23:01:58Z">
         <w:r>
           <w:rPr/>
         </w:r>
@@ -6126,10 +4517,10 @@
           <w:sz w:val="36"/>
           <w:szCs w:val="36"/>
           <w:lang w:val="en-AU" w:eastAsia="zh-CN" w:bidi="hi-IN"/>
-          <w:del w:id="238" w:author="Unknown Author" w:date="2021-03-30T23:01:58Z"/>
+          <w:del w:id="142" w:author="Unknown Author" w:date="2021-03-30T23:01:58Z"/>
         </w:rPr>
       </w:pPr>
-      <w:del w:id="237" w:author="Unknown Author" w:date="2021-03-30T23:01:58Z">
+      <w:del w:id="141" w:author="Unknown Author" w:date="2021-03-30T23:01:58Z">
         <w:r>
           <w:rPr>
             <w:rFonts w:eastAsia="Microsoft YaHei" w:cs="Arial"/>
@@ -6163,10 +4554,10 @@
           <w:sz w:val="32"/>
           <w:szCs w:val="32"/>
           <w:lang w:val="en-AU" w:eastAsia="zh-CN" w:bidi="hi-IN"/>
-          <w:del w:id="240" w:author="Unknown Author" w:date="2021-03-30T23:01:58Z"/>
+          <w:del w:id="144" w:author="Unknown Author" w:date="2021-03-30T23:01:58Z"/>
         </w:rPr>
       </w:pPr>
-      <w:del w:id="239" w:author="Unknown Author" w:date="2021-03-30T23:01:58Z">
+      <w:del w:id="143" w:author="Unknown Author" w:date="2021-03-30T23:01:58Z">
         <w:r>
           <w:rPr>
             <w:rFonts w:eastAsia="Microsoft YaHei" w:cs="Arial"/>
@@ -6191,10 +4582,10 @@
         <w:ind w:left="0" w:right="0" w:hanging="0"/>
         <w:jc w:val="left"/>
         <w:rPr>
-          <w:del w:id="242" w:author="Unknown Author" w:date="2021-03-30T23:01:58Z"/>
+          <w:del w:id="146" w:author="Unknown Author" w:date="2021-03-30T23:01:58Z"/>
         </w:rPr>
       </w:pPr>
-      <w:del w:id="241" w:author="Unknown Author" w:date="2021-03-30T23:01:58Z">
+      <w:del w:id="145" w:author="Unknown Author" w:date="2021-03-30T23:01:58Z">
         <w:r>
           <w:rPr/>
           <w:delText>Data</w:delText>
@@ -6209,10 +4600,10 @@
         <w:spacing w:lineRule="auto" w:line="276" w:before="0" w:after="140"/>
         <w:jc w:val="left"/>
         <w:rPr>
-          <w:del w:id="244" w:author="Unknown Author" w:date="2021-03-30T23:01:58Z"/>
+          <w:del w:id="148" w:author="Unknown Author" w:date="2021-03-30T23:01:58Z"/>
         </w:rPr>
       </w:pPr>
-      <w:del w:id="243" w:author="Unknown Author" w:date="2021-03-30T23:01:58Z">
+      <w:del w:id="147" w:author="Unknown Author" w:date="2021-03-30T23:01:58Z">
         <w:r>
           <w:rPr/>
           <w:tab/>
@@ -6229,10 +4620,10 @@
         <w:ind w:left="0" w:right="0" w:hanging="0"/>
         <w:jc w:val="left"/>
         <w:rPr>
-          <w:del w:id="246" w:author="Unknown Author" w:date="2021-03-30T23:01:58Z"/>
+          <w:del w:id="150" w:author="Unknown Author" w:date="2021-03-30T23:01:58Z"/>
         </w:rPr>
       </w:pPr>
-      <w:del w:id="245" w:author="Unknown Author" w:date="2021-03-30T23:01:58Z">
+      <w:del w:id="149" w:author="Unknown Author" w:date="2021-03-30T23:01:58Z">
         <w:r>
           <w:rPr/>
           <w:delText>Imagery and Copyrights</w:delText>
@@ -6253,10 +4644,10 @@
           <w:sz w:val="24"/>
           <w:szCs w:val="24"/>
           <w:lang w:val="en-AU" w:eastAsia="zh-CN" w:bidi="hi-IN"/>
-          <w:del w:id="248" w:author="Unknown Author" w:date="2021-03-30T23:01:58Z"/>
+          <w:del w:id="152" w:author="Unknown Author" w:date="2021-03-30T23:01:58Z"/>
         </w:rPr>
       </w:pPr>
-      <w:del w:id="247" w:author="Unknown Author" w:date="2021-03-30T23:01:58Z">
+      <w:del w:id="151" w:author="Unknown Author" w:date="2021-03-30T23:01:58Z">
         <w:r>
           <w:rPr>
             <w:rFonts w:eastAsia="NSimSun" w:cs="Arial"/>
@@ -6280,10 +4671,10 @@
         <w:ind w:left="0" w:right="0" w:hanging="0"/>
         <w:jc w:val="left"/>
         <w:rPr>
-          <w:del w:id="250" w:author="Unknown Author" w:date="2021-03-30T23:01:58Z"/>
+          <w:del w:id="154" w:author="Unknown Author" w:date="2021-03-30T23:01:58Z"/>
         </w:rPr>
       </w:pPr>
-      <w:del w:id="249" w:author="Unknown Author" w:date="2021-03-30T23:01:58Z">
+      <w:del w:id="153" w:author="Unknown Author" w:date="2021-03-30T23:01:58Z">
         <w:r>
           <w:rPr/>
           <w:delText>Merchant Accounts</w:delText>
@@ -6296,7 +4687,7 @@
         <w:widowControl/>
         <w:numPr>
           <w:ilvl w:val="2"/>
-          <w:numId w:val="2"/>
+          <w:numId w:val="3"/>
         </w:numPr>
         <w:bidi w:val="0"/>
         <w:spacing w:lineRule="auto" w:line="276" w:before="0" w:after="140"/>
@@ -6311,10 +4702,10 @@
           <w:sz w:val="32"/>
           <w:szCs w:val="32"/>
           <w:lang w:val="en-AU" w:eastAsia="zh-CN" w:bidi="hi-IN"/>
-          <w:del w:id="252" w:author="Unknown Author" w:date="2021-04-04T23:45:51Z"/>
+          <w:del w:id="156" w:author="Unknown Author" w:date="2021-04-04T23:45:51Z"/>
         </w:rPr>
       </w:pPr>
-      <w:del w:id="251" w:author="Unknown Author" w:date="2021-03-30T23:01:58Z">
+      <w:del w:id="155" w:author="Unknown Author" w:date="2021-03-30T23:01:58Z">
         <w:r>
           <w:rPr>
             <w:rFonts w:eastAsia="Microsoft YaHei" w:cs="Arial" w:ascii="Liberation Sans" w:hAnsi="Liberation Sans"/>
@@ -6337,7 +4728,7 @@
         <w:widowControl/>
         <w:numPr>
           <w:ilvl w:val="1"/>
-          <w:numId w:val="2"/>
+          <w:numId w:val="3"/>
         </w:numPr>
         <w:bidi w:val="0"/>
         <w:spacing w:lineRule="auto" w:line="276" w:before="0" w:after="140"/>
@@ -6352,10 +4743,10 @@
           <w:sz w:val="32"/>
           <w:szCs w:val="32"/>
           <w:lang w:val="en-AU" w:eastAsia="zh-CN" w:bidi="hi-IN"/>
-          <w:del w:id="254" w:author="Unknown Author" w:date="2021-04-04T23:45:51Z"/>
+          <w:del w:id="158" w:author="Unknown Author" w:date="2021-04-04T23:45:51Z"/>
         </w:rPr>
       </w:pPr>
-      <w:del w:id="253" w:author="Unknown Author" w:date="2021-03-30T23:01:27Z">
+      <w:del w:id="157" w:author="Unknown Author" w:date="2021-03-30T23:01:27Z">
         <w:r>
           <w:rPr>
             <w:rFonts w:eastAsia="Microsoft YaHei" w:cs="Arial"/>
@@ -6594,11 +4985,102 @@
       </w:pPr>
     </w:lvl>
   </w:abstractNum>
+  <w:abstractNum w:abstractNumId="3">
+    <w:lvl w:ilvl="0">
+      <w:start w:val="1"/>
+      <w:numFmt w:val="decimal"/>
+      <w:lvlText w:val="%1."/>
+      <w:lvlJc w:val="left"/>
+      <w:pPr>
+        <w:ind w:left="0" w:hanging="0"/>
+      </w:pPr>
+    </w:lvl>
+    <w:lvl w:ilvl="1">
+      <w:start w:val="1"/>
+      <w:numFmt w:val="decimal"/>
+      <w:lvlText w:val="%1.%2"/>
+      <w:lvlJc w:val="left"/>
+      <w:pPr>
+        <w:ind w:left="0" w:hanging="0"/>
+      </w:pPr>
+    </w:lvl>
+    <w:lvl w:ilvl="2">
+      <w:start w:val="1"/>
+      <w:numFmt w:val="decimal"/>
+      <w:lvlText w:val="%1.%2.%3"/>
+      <w:lvlJc w:val="left"/>
+      <w:pPr>
+        <w:ind w:left="0" w:hanging="0"/>
+      </w:pPr>
+    </w:lvl>
+    <w:lvl w:ilvl="3">
+      <w:start w:val="1"/>
+      <w:numFmt w:val="decimal"/>
+      <w:lvlText w:val="%1.%2.%3.%4"/>
+      <w:lvlJc w:val="left"/>
+      <w:pPr>
+        <w:ind w:left="0" w:hanging="0"/>
+      </w:pPr>
+    </w:lvl>
+    <w:lvl w:ilvl="4">
+      <w:start w:val="1"/>
+      <w:numFmt w:val="none"/>
+      <w:suff w:val="nothing"/>
+      <w:lvlText w:val=""/>
+      <w:lvlJc w:val="left"/>
+      <w:pPr>
+        <w:ind w:left="0" w:hanging="0"/>
+      </w:pPr>
+    </w:lvl>
+    <w:lvl w:ilvl="5">
+      <w:start w:val="1"/>
+      <w:numFmt w:val="none"/>
+      <w:suff w:val="nothing"/>
+      <w:lvlText w:val=""/>
+      <w:lvlJc w:val="left"/>
+      <w:pPr>
+        <w:ind w:left="0" w:hanging="0"/>
+      </w:pPr>
+    </w:lvl>
+    <w:lvl w:ilvl="6">
+      <w:start w:val="1"/>
+      <w:numFmt w:val="none"/>
+      <w:suff w:val="nothing"/>
+      <w:lvlText w:val=""/>
+      <w:lvlJc w:val="left"/>
+      <w:pPr>
+        <w:ind w:left="0" w:hanging="0"/>
+      </w:pPr>
+    </w:lvl>
+    <w:lvl w:ilvl="7">
+      <w:start w:val="1"/>
+      <w:numFmt w:val="none"/>
+      <w:suff w:val="nothing"/>
+      <w:lvlText w:val=""/>
+      <w:lvlJc w:val="left"/>
+      <w:pPr>
+        <w:ind w:left="0" w:hanging="0"/>
+      </w:pPr>
+    </w:lvl>
+    <w:lvl w:ilvl="8">
+      <w:start w:val="1"/>
+      <w:numFmt w:val="none"/>
+      <w:suff w:val="nothing"/>
+      <w:lvlText w:val=""/>
+      <w:lvlJc w:val="left"/>
+      <w:pPr>
+        <w:ind w:left="0" w:hanging="0"/>
+      </w:pPr>
+    </w:lvl>
+  </w:abstractNum>
   <w:num w:numId="1">
     <w:abstractNumId w:val="1"/>
   </w:num>
   <w:num w:numId="2">
     <w:abstractNumId w:val="2"/>
+  </w:num>
+  <w:num w:numId="3">
+    <w:abstractNumId w:val="3"/>
   </w:num>
 </w:numbering>
 </file>
@@ -6624,9 +5106,7 @@
     <w:qFormat/>
     <w:pPr>
       <w:widowControl/>
-      <w:kinsoku w:val="true"/>
       <w:overflowPunct w:val="true"/>
-      <w:autoSpaceDE w:val="true"/>
       <w:bidi w:val="0"/>
       <w:spacing w:before="0" w:after="0"/>
       <w:jc w:val="left"/>
@@ -7051,10 +5531,6 @@
     <w:next w:val="TextBody"/>
     <w:qFormat/>
     <w:pPr>
-      <w:numPr>
-        <w:ilvl w:val="0"/>
-        <w:numId w:val="0"/>
-      </w:numPr>
       <w:spacing w:before="60" w:after="60"/>
       <w:outlineLvl w:val="8"/>
     </w:pPr>
@@ -7077,19 +5553,5 @@
     </w:pPr>
     <w:rPr/>
   </w:style>
-  <w:style w:type="paragraph" w:styleId="ContentsHeading">
-    <w:name w:val="TOA Heading"/>
-    <w:basedOn w:val="IndexHeading"/>
-    <w:pPr>
-      <w:suppressLineNumbers/>
-      <w:ind w:left="0" w:right="0" w:hanging="0"/>
-    </w:pPr>
-    <w:rPr>
-      <w:b/>
-      <w:bCs/>
-      <w:sz w:val="32"/>
-      <w:szCs w:val="32"/>
-    </w:rPr>
-  </w:style>
 </w:styles>
 </file>
</xml_diff>